<commit_message>
update cho Hieu xem
</commit_message>
<xml_diff>
--- a/DistributedSystem/excercises-doc/Câu hỏi lý thuyết chương 2.docx
+++ b/DistributedSystem/excercises-doc/Câu hỏi lý thuyết chương 2.docx
@@ -6,7 +6,7 @@
       <w:pPr>
         <w:jc w:val="center"/>
         <w:rPr>
-          <w:rFonts w:ascii="Times" w:eastAsia="Times New Roman" w:hAnsi="Times" w:cs="Times New Roman"/>
+          <w:rFonts w:ascii="Times New Roman" w:eastAsia="Times New Roman" w:hAnsi="Times New Roman" w:cs="Times New Roman"/>
           <w:b/>
           <w:bCs/>
           <w:sz w:val="32"/>
@@ -15,7 +15,7 @@
       </w:pPr>
       <w:r>
         <w:rPr>
-          <w:rFonts w:ascii="Times" w:eastAsia="Times New Roman" w:hAnsi="Times" w:cs="Times New Roman"/>
+          <w:rFonts w:ascii="Times New Roman" w:eastAsia="Times New Roman" w:hAnsi="Times New Roman" w:cs="Times New Roman"/>
           <w:b/>
           <w:bCs/>
           <w:sz w:val="32"/>
@@ -28,7 +28,7 @@
       <w:pPr>
         <w:jc w:val="center"/>
         <w:rPr>
-          <w:rFonts w:ascii="Times" w:eastAsia="Times New Roman" w:hAnsi="Times" w:cs="Times New Roman"/>
+          <w:rFonts w:ascii="Times New Roman" w:eastAsia="Times New Roman" w:hAnsi="Times New Roman" w:cs="Times New Roman"/>
           <w:b/>
           <w:bCs/>
           <w:sz w:val="32"/>
@@ -37,7 +37,7 @@
       </w:pPr>
       <w:r>
         <w:rPr>
-          <w:rFonts w:ascii="Times" w:eastAsia="Times New Roman" w:hAnsi="Times" w:cs="Times New Roman"/>
+          <w:rFonts w:ascii="Times New Roman" w:eastAsia="Times New Roman" w:hAnsi="Times New Roman" w:cs="Times New Roman"/>
           <w:b/>
           <w:bCs/>
           <w:sz w:val="32"/>
@@ -49,137 +49,163 @@
     <w:p>
       <w:pPr>
         <w:rPr>
-          <w:rFonts w:ascii="Times" w:eastAsia="Times New Roman" w:hAnsi="Times" w:cs="Times New Roman"/>
-          <w:lang w:val="vi-VN"/>
-        </w:rPr>
-      </w:pPr>
-      <w:r>
-        <w:rPr>
-          <w:rFonts w:ascii="Times" w:eastAsia="Times New Roman" w:hAnsi="Times" w:cs="Times New Roman"/>
+          <w:rFonts w:ascii="Times New Roman" w:eastAsia="Times New Roman" w:hAnsi="Times New Roman" w:cs="Times New Roman"/>
+          <w:sz w:val="28"/>
+          <w:szCs w:val="28"/>
+          <w:lang w:val="vi-VN"/>
+        </w:rPr>
+      </w:pPr>
+      <w:r>
+        <w:rPr>
+          <w:rFonts w:ascii="Times New Roman" w:eastAsia="Times New Roman" w:hAnsi="Times New Roman" w:cs="Times New Roman"/>
+          <w:sz w:val="28"/>
+          <w:szCs w:val="28"/>
         </w:rPr>
         <w:t xml:space="preserve">HỌ TÊN SV: </w:t>
       </w:r>
       <w:r>
         <w:rPr>
-          <w:rFonts w:ascii="Times" w:eastAsia="Times New Roman" w:hAnsi="Times" w:cs="Times New Roman"/>
+          <w:rFonts w:ascii="Times New Roman" w:eastAsia="Times New Roman" w:hAnsi="Times New Roman" w:cs="Times New Roman"/>
+          <w:sz w:val="28"/>
+          <w:szCs w:val="28"/>
         </w:rPr>
         <w:tab/>
       </w:r>
       <w:proofErr w:type="spellStart"/>
       <w:r>
         <w:rPr>
-          <w:rFonts w:ascii="Times" w:eastAsia="Times New Roman" w:hAnsi="Times" w:cs="Times New Roman"/>
+          <w:rFonts w:ascii="Times New Roman" w:eastAsia="Times New Roman" w:hAnsi="Times New Roman" w:cs="Times New Roman"/>
+          <w:sz w:val="28"/>
+          <w:szCs w:val="28"/>
         </w:rPr>
         <w:t>Nguyễn</w:t>
       </w:r>
       <w:proofErr w:type="spellEnd"/>
       <w:r>
         <w:rPr>
-          <w:rFonts w:ascii="Times" w:eastAsia="Times New Roman" w:hAnsi="Times" w:cs="Times New Roman"/>
+          <w:rFonts w:ascii="Times New Roman" w:eastAsia="Times New Roman" w:hAnsi="Times New Roman" w:cs="Times New Roman"/>
+          <w:sz w:val="28"/>
+          <w:szCs w:val="28"/>
           <w:lang w:val="vi-VN"/>
         </w:rPr>
         <w:t xml:space="preserve"> Đức Thiên </w:t>
       </w:r>
       <w:r>
         <w:rPr>
-          <w:rFonts w:ascii="Times" w:eastAsia="Times New Roman" w:hAnsi="Times" w:cs="Times New Roman"/>
+          <w:rFonts w:ascii="Times New Roman" w:eastAsia="Times New Roman" w:hAnsi="Times New Roman" w:cs="Times New Roman"/>
+          <w:sz w:val="28"/>
+          <w:szCs w:val="28"/>
           <w:lang w:val="vi-VN"/>
         </w:rPr>
         <w:tab/>
       </w:r>
       <w:r>
         <w:rPr>
-          <w:rFonts w:ascii="Times" w:eastAsia="Times New Roman" w:hAnsi="Times" w:cs="Times New Roman"/>
+          <w:rFonts w:ascii="Times New Roman" w:eastAsia="Times New Roman" w:hAnsi="Times New Roman" w:cs="Times New Roman"/>
+          <w:sz w:val="28"/>
+          <w:szCs w:val="28"/>
           <w:lang w:val="vi-VN"/>
         </w:rPr>
         <w:tab/>
       </w:r>
       <w:r>
         <w:rPr>
-          <w:rFonts w:ascii="Times" w:eastAsia="Times New Roman" w:hAnsi="Times" w:cs="Times New Roman"/>
-          <w:lang w:val="vi-VN"/>
+          <w:rFonts w:ascii="Times New Roman" w:eastAsia="Times New Roman" w:hAnsi="Times New Roman" w:cs="Times New Roman"/>
+          <w:sz w:val="28"/>
+          <w:szCs w:val="28"/>
+        </w:rPr>
+        <w:t xml:space="preserve">MÃ LỚP: </w:t>
+      </w:r>
+      <w:r>
+        <w:rPr>
+          <w:rFonts w:ascii="Times New Roman" w:eastAsia="Times New Roman" w:hAnsi="Times New Roman" w:cs="Times New Roman"/>
+          <w:sz w:val="28"/>
+          <w:szCs w:val="28"/>
+          <w:lang w:val="vi-VN"/>
+        </w:rPr>
+        <w:t>114175</w:t>
+      </w:r>
+    </w:p>
+    <w:p>
+      <w:pPr>
+        <w:rPr>
+          <w:rFonts w:ascii="Times New Roman" w:eastAsia="Times New Roman" w:hAnsi="Times New Roman" w:cs="Times New Roman"/>
+          <w:sz w:val="28"/>
+          <w:szCs w:val="28"/>
+          <w:lang w:val="vi-VN"/>
+        </w:rPr>
+      </w:pPr>
+      <w:r>
+        <w:rPr>
+          <w:rFonts w:ascii="Times New Roman" w:eastAsia="Times New Roman" w:hAnsi="Times New Roman" w:cs="Times New Roman"/>
+          <w:sz w:val="28"/>
+          <w:szCs w:val="28"/>
+        </w:rPr>
+        <w:t xml:space="preserve">MSSV: </w:t>
+      </w:r>
+      <w:r>
+        <w:rPr>
+          <w:rFonts w:ascii="Times New Roman" w:eastAsia="Times New Roman" w:hAnsi="Times New Roman" w:cs="Times New Roman"/>
+          <w:sz w:val="28"/>
+          <w:szCs w:val="28"/>
         </w:rPr>
         <w:tab/>
       </w:r>
       <w:r>
         <w:rPr>
-          <w:rFonts w:ascii="Times" w:eastAsia="Times New Roman" w:hAnsi="Times" w:cs="Times New Roman"/>
-        </w:rPr>
-        <w:t xml:space="preserve">MÃ LỚP: </w:t>
-      </w:r>
-      <w:r>
-        <w:rPr>
-          <w:rFonts w:ascii="Times" w:eastAsia="Times New Roman" w:hAnsi="Times" w:cs="Times New Roman"/>
-          <w:lang w:val="vi-VN"/>
-        </w:rPr>
-        <w:t>114175</w:t>
-      </w:r>
-    </w:p>
-    <w:p>
-      <w:pPr>
-        <w:rPr>
-          <w:rFonts w:ascii="Times" w:eastAsia="Times New Roman" w:hAnsi="Times" w:cs="Times New Roman"/>
-          <w:lang w:val="vi-VN"/>
-        </w:rPr>
-      </w:pPr>
-      <w:r>
-        <w:rPr>
-          <w:rFonts w:ascii="Times" w:eastAsia="Times New Roman" w:hAnsi="Times" w:cs="Times New Roman"/>
-        </w:rPr>
-        <w:t xml:space="preserve">MSSV: </w:t>
-      </w:r>
-      <w:r>
-        <w:rPr>
-          <w:rFonts w:ascii="Times" w:eastAsia="Times New Roman" w:hAnsi="Times" w:cs="Times New Roman"/>
+          <w:rFonts w:ascii="Times New Roman" w:eastAsia="Times New Roman" w:hAnsi="Times New Roman" w:cs="Times New Roman"/>
+          <w:sz w:val="28"/>
+          <w:szCs w:val="28"/>
         </w:rPr>
         <w:tab/>
       </w:r>
       <w:r>
         <w:rPr>
-          <w:rFonts w:ascii="Times" w:eastAsia="Times New Roman" w:hAnsi="Times" w:cs="Times New Roman"/>
+          <w:rFonts w:ascii="Times New Roman" w:eastAsia="Times New Roman" w:hAnsi="Times New Roman" w:cs="Times New Roman"/>
+          <w:sz w:val="28"/>
+          <w:szCs w:val="28"/>
           <w:lang w:val="vi-VN"/>
         </w:rPr>
         <w:t>20168806</w:t>
       </w:r>
       <w:r>
         <w:rPr>
-          <w:rFonts w:ascii="Times" w:eastAsia="Times New Roman" w:hAnsi="Times" w:cs="Times New Roman"/>
+          <w:rFonts w:ascii="Times New Roman" w:eastAsia="Times New Roman" w:hAnsi="Times New Roman" w:cs="Times New Roman"/>
+          <w:sz w:val="28"/>
+          <w:szCs w:val="28"/>
         </w:rPr>
         <w:tab/>
       </w:r>
       <w:r>
         <w:rPr>
-          <w:rFonts w:ascii="Times" w:eastAsia="Times New Roman" w:hAnsi="Times" w:cs="Times New Roman"/>
+          <w:rFonts w:ascii="Times New Roman" w:eastAsia="Times New Roman" w:hAnsi="Times New Roman" w:cs="Times New Roman"/>
+          <w:sz w:val="28"/>
+          <w:szCs w:val="28"/>
         </w:rPr>
         <w:tab/>
       </w:r>
       <w:r>
         <w:rPr>
-          <w:rFonts w:ascii="Times" w:eastAsia="Times New Roman" w:hAnsi="Times" w:cs="Times New Roman"/>
+          <w:rFonts w:ascii="Times New Roman" w:eastAsia="Times New Roman" w:hAnsi="Times New Roman" w:cs="Times New Roman"/>
+          <w:sz w:val="28"/>
+          <w:szCs w:val="28"/>
         </w:rPr>
         <w:tab/>
       </w:r>
       <w:r>
         <w:rPr>
-          <w:rFonts w:ascii="Times" w:eastAsia="Times New Roman" w:hAnsi="Times" w:cs="Times New Roman"/>
+          <w:rFonts w:ascii="Times New Roman" w:eastAsia="Times New Roman" w:hAnsi="Times New Roman" w:cs="Times New Roman"/>
+          <w:sz w:val="28"/>
+          <w:szCs w:val="28"/>
         </w:rPr>
         <w:tab/>
-      </w:r>
-      <w:r>
-        <w:rPr>
-          <w:rFonts w:ascii="Times" w:eastAsia="Times New Roman" w:hAnsi="Times" w:cs="Times New Roman"/>
-        </w:rPr>
-        <w:t>MÃ HỌC PHẦN:</w:t>
-      </w:r>
-      <w:r>
-        <w:rPr>
-          <w:rFonts w:ascii="Times" w:eastAsia="Times New Roman" w:hAnsi="Times" w:cs="Times New Roman"/>
-        </w:rPr>
-        <w:t>IT</w:t>
-      </w:r>
-      <w:r>
-        <w:rPr>
-          <w:rFonts w:ascii="Times" w:eastAsia="Times New Roman" w:hAnsi="Times" w:cs="Times New Roman"/>
+        <w:t>MÃ HỌC PHẦN:IT</w:t>
+      </w:r>
+      <w:r>
+        <w:rPr>
+          <w:rFonts w:ascii="Times New Roman" w:eastAsia="Times New Roman" w:hAnsi="Times New Roman" w:cs="Times New Roman"/>
+          <w:sz w:val="28"/>
+          <w:szCs w:val="28"/>
           <w:lang w:val="vi-VN"/>
         </w:rPr>
         <w:t>4610Q</w:t>
@@ -188,26 +214,2465 @@
     <w:p>
       <w:pPr>
         <w:rPr>
-          <w:rFonts w:ascii="Times" w:eastAsia="Times New Roman" w:hAnsi="Times" w:cs="Times New Roman"/>
-        </w:rPr>
-      </w:pPr>
-    </w:p>
-    <w:p>
-      <w:pPr>
-        <w:rPr>
-          <w:rFonts w:ascii="Times" w:hAnsi="Times"/>
-          <w:lang w:val="vi-VN"/>
-        </w:rPr>
-      </w:pPr>
-      <w:r>
-        <w:rPr>
-          <w:rFonts w:ascii="Times" w:hAnsi="Times"/>
-          <w:lang w:val="vi-VN"/>
-        </w:rPr>
-        <w:t>Câu 1:</w:t>
+          <w:rFonts w:ascii="Times New Roman" w:eastAsia="Times New Roman" w:hAnsi="Times New Roman" w:cs="Times New Roman"/>
+          <w:sz w:val="28"/>
+          <w:szCs w:val="28"/>
+        </w:rPr>
+      </w:pPr>
+    </w:p>
+    <w:p>
+      <w:pPr>
+        <w:rPr>
+          <w:rFonts w:ascii="Times New Roman" w:hAnsi="Times New Roman" w:cs="Times New Roman"/>
+          <w:i/>
+          <w:iCs/>
+          <w:sz w:val="28"/>
+          <w:szCs w:val="28"/>
+          <w:lang w:val="vi-VN"/>
+        </w:rPr>
+      </w:pPr>
+      <w:r>
+        <w:rPr>
+          <w:rFonts w:ascii="Times New Roman" w:hAnsi="Times New Roman" w:cs="Times New Roman"/>
+          <w:i/>
+          <w:iCs/>
+          <w:sz w:val="28"/>
+          <w:szCs w:val="28"/>
+          <w:lang w:val="vi-VN"/>
+        </w:rPr>
+        <w:t xml:space="preserve">Câu hỏi </w:t>
+      </w:r>
+      <w:r>
+        <w:rPr>
+          <w:rFonts w:ascii="Times New Roman" w:hAnsi="Times New Roman" w:cs="Times New Roman"/>
+          <w:i/>
+          <w:iCs/>
+          <w:sz w:val="28"/>
+          <w:szCs w:val="28"/>
+          <w:lang w:val="vi-VN"/>
+        </w:rPr>
+        <w:t>1</w:t>
+      </w:r>
+      <w:r>
+        <w:rPr>
+          <w:rFonts w:ascii="Times New Roman" w:hAnsi="Times New Roman" w:cs="Times New Roman"/>
+          <w:i/>
+          <w:iCs/>
+          <w:sz w:val="28"/>
+          <w:szCs w:val="28"/>
+          <w:lang w:val="vi-VN"/>
+        </w:rPr>
+        <w:t>:</w:t>
+      </w:r>
+      <w:r>
+        <w:rPr>
+          <w:rFonts w:ascii="Times New Roman" w:hAnsi="Times New Roman" w:cs="Times New Roman"/>
+          <w:i/>
+          <w:iCs/>
+          <w:sz w:val="28"/>
+          <w:szCs w:val="28"/>
+          <w:lang w:val="vi-VN"/>
+        </w:rPr>
+        <w:t xml:space="preserve"> </w:t>
+      </w:r>
+      <w:proofErr w:type="spellStart"/>
+      <w:r>
+        <w:rPr>
+          <w:rFonts w:ascii="Times New Roman" w:hAnsi="Times New Roman" w:cs="Times New Roman"/>
+          <w:i/>
+          <w:iCs/>
+          <w:sz w:val="28"/>
+          <w:szCs w:val="28"/>
+        </w:rPr>
+        <w:t>Trong</w:t>
+      </w:r>
+      <w:proofErr w:type="spellEnd"/>
+      <w:r>
+        <w:rPr>
+          <w:rFonts w:ascii="Times New Roman" w:hAnsi="Times New Roman" w:cs="Times New Roman"/>
+          <w:i/>
+          <w:iCs/>
+          <w:sz w:val="28"/>
+          <w:szCs w:val="28"/>
+        </w:rPr>
+        <w:t xml:space="preserve"> </w:t>
+      </w:r>
+      <w:proofErr w:type="spellStart"/>
+      <w:r>
+        <w:rPr>
+          <w:rFonts w:ascii="Times New Roman" w:hAnsi="Times New Roman" w:cs="Times New Roman"/>
+          <w:i/>
+          <w:iCs/>
+          <w:sz w:val="28"/>
+          <w:szCs w:val="28"/>
+        </w:rPr>
+        <w:t>mo</w:t>
+      </w:r>
+      <w:proofErr w:type="spellEnd"/>
+      <w:r>
+        <w:rPr>
+          <w:rFonts w:ascii="Times New Roman" w:hAnsi="Times New Roman" w:cs="Times New Roman"/>
+          <w:i/>
+          <w:iCs/>
+          <w:sz w:val="28"/>
+          <w:szCs w:val="28"/>
+        </w:rPr>
+        <w:t xml:space="preserve">̂ </w:t>
+      </w:r>
+      <w:proofErr w:type="spellStart"/>
+      <w:r>
+        <w:rPr>
+          <w:rFonts w:ascii="Times New Roman" w:hAnsi="Times New Roman" w:cs="Times New Roman"/>
+          <w:i/>
+          <w:iCs/>
+          <w:sz w:val="28"/>
+          <w:szCs w:val="28"/>
+        </w:rPr>
+        <w:t>hình</w:t>
+      </w:r>
+      <w:proofErr w:type="spellEnd"/>
+      <w:r>
+        <w:rPr>
+          <w:rFonts w:ascii="Times New Roman" w:hAnsi="Times New Roman" w:cs="Times New Roman"/>
+          <w:i/>
+          <w:iCs/>
+          <w:sz w:val="28"/>
+          <w:szCs w:val="28"/>
+        </w:rPr>
+        <w:t xml:space="preserve"> </w:t>
+      </w:r>
+      <w:proofErr w:type="spellStart"/>
+      <w:r>
+        <w:rPr>
+          <w:rFonts w:ascii="Times New Roman" w:hAnsi="Times New Roman" w:cs="Times New Roman"/>
+          <w:i/>
+          <w:iCs/>
+          <w:sz w:val="28"/>
+          <w:szCs w:val="28"/>
+        </w:rPr>
+        <w:t>kiến</w:t>
+      </w:r>
+      <w:proofErr w:type="spellEnd"/>
+      <w:r>
+        <w:rPr>
+          <w:rFonts w:ascii="Times New Roman" w:hAnsi="Times New Roman" w:cs="Times New Roman"/>
+          <w:i/>
+          <w:iCs/>
+          <w:sz w:val="28"/>
+          <w:szCs w:val="28"/>
+        </w:rPr>
+        <w:t xml:space="preserve"> </w:t>
+      </w:r>
+      <w:proofErr w:type="spellStart"/>
+      <w:r>
+        <w:rPr>
+          <w:rFonts w:ascii="Times New Roman" w:hAnsi="Times New Roman" w:cs="Times New Roman"/>
+          <w:i/>
+          <w:iCs/>
+          <w:sz w:val="28"/>
+          <w:szCs w:val="28"/>
+        </w:rPr>
+        <w:t>trúc</w:t>
+      </w:r>
+      <w:proofErr w:type="spellEnd"/>
+      <w:r>
+        <w:rPr>
+          <w:rFonts w:ascii="Times New Roman" w:hAnsi="Times New Roman" w:cs="Times New Roman"/>
+          <w:i/>
+          <w:iCs/>
+          <w:sz w:val="28"/>
+          <w:szCs w:val="28"/>
+        </w:rPr>
+        <w:t xml:space="preserve"> </w:t>
+      </w:r>
+      <w:proofErr w:type="spellStart"/>
+      <w:r>
+        <w:rPr>
+          <w:rFonts w:ascii="Times New Roman" w:hAnsi="Times New Roman" w:cs="Times New Roman"/>
+          <w:i/>
+          <w:iCs/>
+          <w:sz w:val="28"/>
+          <w:szCs w:val="28"/>
+        </w:rPr>
+        <w:t>phân</w:t>
+      </w:r>
+      <w:proofErr w:type="spellEnd"/>
+      <w:r>
+        <w:rPr>
+          <w:rFonts w:ascii="Times New Roman" w:hAnsi="Times New Roman" w:cs="Times New Roman"/>
+          <w:i/>
+          <w:iCs/>
+          <w:sz w:val="28"/>
+          <w:szCs w:val="28"/>
+        </w:rPr>
+        <w:t xml:space="preserve"> </w:t>
+      </w:r>
+      <w:proofErr w:type="spellStart"/>
+      <w:r>
+        <w:rPr>
+          <w:rFonts w:ascii="Times New Roman" w:hAnsi="Times New Roman" w:cs="Times New Roman"/>
+          <w:i/>
+          <w:iCs/>
+          <w:sz w:val="28"/>
+          <w:szCs w:val="28"/>
+        </w:rPr>
+        <w:t>tầng</w:t>
+      </w:r>
+      <w:proofErr w:type="spellEnd"/>
+      <w:r>
+        <w:rPr>
+          <w:rFonts w:ascii="Times New Roman" w:hAnsi="Times New Roman" w:cs="Times New Roman"/>
+          <w:i/>
+          <w:iCs/>
+          <w:sz w:val="28"/>
+          <w:szCs w:val="28"/>
+        </w:rPr>
+        <w:t xml:space="preserve"> OSI </w:t>
+      </w:r>
+      <w:proofErr w:type="spellStart"/>
+      <w:r>
+        <w:rPr>
+          <w:rFonts w:ascii="Times New Roman" w:hAnsi="Times New Roman" w:cs="Times New Roman"/>
+          <w:i/>
+          <w:iCs/>
+          <w:sz w:val="28"/>
+          <w:szCs w:val="28"/>
+        </w:rPr>
+        <w:t>của</w:t>
+      </w:r>
+      <w:proofErr w:type="spellEnd"/>
+      <w:r>
+        <w:rPr>
+          <w:rFonts w:ascii="Times New Roman" w:hAnsi="Times New Roman" w:cs="Times New Roman"/>
+          <w:i/>
+          <w:iCs/>
+          <w:sz w:val="28"/>
+          <w:szCs w:val="28"/>
+        </w:rPr>
+        <w:t xml:space="preserve"> </w:t>
+      </w:r>
+      <w:proofErr w:type="spellStart"/>
+      <w:r>
+        <w:rPr>
+          <w:rFonts w:ascii="Times New Roman" w:hAnsi="Times New Roman" w:cs="Times New Roman"/>
+          <w:i/>
+          <w:iCs/>
+          <w:sz w:val="28"/>
+          <w:szCs w:val="28"/>
+        </w:rPr>
+        <w:t>Mạng</w:t>
+      </w:r>
+      <w:proofErr w:type="spellEnd"/>
+      <w:r>
+        <w:rPr>
+          <w:rFonts w:ascii="Times New Roman" w:hAnsi="Times New Roman" w:cs="Times New Roman"/>
+          <w:i/>
+          <w:iCs/>
+          <w:sz w:val="28"/>
+          <w:szCs w:val="28"/>
+        </w:rPr>
+        <w:t xml:space="preserve"> </w:t>
+      </w:r>
+      <w:proofErr w:type="spellStart"/>
+      <w:r>
+        <w:rPr>
+          <w:rFonts w:ascii="Times New Roman" w:hAnsi="Times New Roman" w:cs="Times New Roman"/>
+          <w:i/>
+          <w:iCs/>
+          <w:sz w:val="28"/>
+          <w:szCs w:val="28"/>
+        </w:rPr>
+        <w:t>máy</w:t>
+      </w:r>
+      <w:proofErr w:type="spellEnd"/>
+      <w:r>
+        <w:rPr>
+          <w:rFonts w:ascii="Times New Roman" w:hAnsi="Times New Roman" w:cs="Times New Roman"/>
+          <w:i/>
+          <w:iCs/>
+          <w:sz w:val="28"/>
+          <w:szCs w:val="28"/>
+        </w:rPr>
+        <w:t xml:space="preserve"> </w:t>
+      </w:r>
+      <w:proofErr w:type="spellStart"/>
+      <w:r>
+        <w:rPr>
+          <w:rFonts w:ascii="Times New Roman" w:hAnsi="Times New Roman" w:cs="Times New Roman"/>
+          <w:i/>
+          <w:iCs/>
+          <w:sz w:val="28"/>
+          <w:szCs w:val="28"/>
+        </w:rPr>
+        <w:t>tính</w:t>
+      </w:r>
+      <w:proofErr w:type="spellEnd"/>
+      <w:r>
+        <w:rPr>
+          <w:rFonts w:ascii="Times New Roman" w:hAnsi="Times New Roman" w:cs="Times New Roman"/>
+          <w:i/>
+          <w:iCs/>
+          <w:sz w:val="28"/>
+          <w:szCs w:val="28"/>
+        </w:rPr>
+        <w:t xml:space="preserve">, </w:t>
+      </w:r>
+      <w:proofErr w:type="spellStart"/>
+      <w:r>
+        <w:rPr>
+          <w:rFonts w:ascii="Times New Roman" w:hAnsi="Times New Roman" w:cs="Times New Roman"/>
+          <w:i/>
+          <w:iCs/>
+          <w:sz w:val="28"/>
+          <w:szCs w:val="28"/>
+        </w:rPr>
+        <w:t>hãy</w:t>
+      </w:r>
+      <w:proofErr w:type="spellEnd"/>
+      <w:r>
+        <w:rPr>
+          <w:rFonts w:ascii="Times New Roman" w:hAnsi="Times New Roman" w:cs="Times New Roman"/>
+          <w:i/>
+          <w:iCs/>
+          <w:sz w:val="28"/>
+          <w:szCs w:val="28"/>
+        </w:rPr>
+        <w:t xml:space="preserve"> </w:t>
+      </w:r>
+      <w:proofErr w:type="spellStart"/>
+      <w:r>
+        <w:rPr>
+          <w:rFonts w:ascii="Times New Roman" w:hAnsi="Times New Roman" w:cs="Times New Roman"/>
+          <w:i/>
+          <w:iCs/>
+          <w:sz w:val="28"/>
+          <w:szCs w:val="28"/>
+        </w:rPr>
+        <w:t>trình</w:t>
+      </w:r>
+      <w:proofErr w:type="spellEnd"/>
+      <w:r>
+        <w:rPr>
+          <w:rFonts w:ascii="Times New Roman" w:hAnsi="Times New Roman" w:cs="Times New Roman"/>
+          <w:i/>
+          <w:iCs/>
+          <w:sz w:val="28"/>
+          <w:szCs w:val="28"/>
+        </w:rPr>
+        <w:t xml:space="preserve"> </w:t>
+      </w:r>
+      <w:proofErr w:type="spellStart"/>
+      <w:r>
+        <w:rPr>
+          <w:rFonts w:ascii="Times New Roman" w:hAnsi="Times New Roman" w:cs="Times New Roman"/>
+          <w:i/>
+          <w:iCs/>
+          <w:sz w:val="28"/>
+          <w:szCs w:val="28"/>
+        </w:rPr>
+        <w:t>bày</w:t>
+      </w:r>
+      <w:proofErr w:type="spellEnd"/>
+      <w:r>
+        <w:rPr>
+          <w:rFonts w:ascii="Times New Roman" w:hAnsi="Times New Roman" w:cs="Times New Roman"/>
+          <w:i/>
+          <w:iCs/>
+          <w:sz w:val="28"/>
+          <w:szCs w:val="28"/>
+        </w:rPr>
+        <w:t xml:space="preserve"> </w:t>
+      </w:r>
+      <w:proofErr w:type="spellStart"/>
+      <w:r>
+        <w:rPr>
+          <w:rFonts w:ascii="Times New Roman" w:hAnsi="Times New Roman" w:cs="Times New Roman"/>
+          <w:i/>
+          <w:iCs/>
+          <w:sz w:val="28"/>
+          <w:szCs w:val="28"/>
+        </w:rPr>
+        <w:t>tóm</w:t>
+      </w:r>
+      <w:proofErr w:type="spellEnd"/>
+      <w:r>
+        <w:rPr>
+          <w:rFonts w:ascii="Times New Roman" w:hAnsi="Times New Roman" w:cs="Times New Roman"/>
+          <w:i/>
+          <w:iCs/>
+          <w:sz w:val="28"/>
+          <w:szCs w:val="28"/>
+        </w:rPr>
+        <w:t xml:space="preserve"> </w:t>
+      </w:r>
+      <w:proofErr w:type="spellStart"/>
+      <w:r>
+        <w:rPr>
+          <w:rFonts w:ascii="Times New Roman" w:hAnsi="Times New Roman" w:cs="Times New Roman"/>
+          <w:i/>
+          <w:iCs/>
+          <w:sz w:val="28"/>
+          <w:szCs w:val="28"/>
+        </w:rPr>
+        <w:t>tắt</w:t>
+      </w:r>
+      <w:proofErr w:type="spellEnd"/>
+      <w:r>
+        <w:rPr>
+          <w:rFonts w:ascii="Times New Roman" w:hAnsi="Times New Roman" w:cs="Times New Roman"/>
+          <w:i/>
+          <w:iCs/>
+          <w:sz w:val="28"/>
+          <w:szCs w:val="28"/>
+        </w:rPr>
+        <w:t xml:space="preserve"> </w:t>
+      </w:r>
+      <w:proofErr w:type="spellStart"/>
+      <w:r>
+        <w:rPr>
+          <w:rFonts w:ascii="Times New Roman" w:hAnsi="Times New Roman" w:cs="Times New Roman"/>
+          <w:i/>
+          <w:iCs/>
+          <w:sz w:val="28"/>
+          <w:szCs w:val="28"/>
+        </w:rPr>
+        <w:t>chức</w:t>
+      </w:r>
+      <w:proofErr w:type="spellEnd"/>
+      <w:r>
+        <w:rPr>
+          <w:rFonts w:ascii="Times New Roman" w:hAnsi="Times New Roman" w:cs="Times New Roman"/>
+          <w:i/>
+          <w:iCs/>
+          <w:sz w:val="28"/>
+          <w:szCs w:val="28"/>
+        </w:rPr>
+        <w:t xml:space="preserve"> </w:t>
+      </w:r>
+      <w:proofErr w:type="spellStart"/>
+      <w:r>
+        <w:rPr>
+          <w:rFonts w:ascii="Times New Roman" w:hAnsi="Times New Roman" w:cs="Times New Roman"/>
+          <w:i/>
+          <w:iCs/>
+          <w:sz w:val="28"/>
+          <w:szCs w:val="28"/>
+        </w:rPr>
+        <w:t>năng</w:t>
+      </w:r>
+      <w:proofErr w:type="spellEnd"/>
+      <w:r>
+        <w:rPr>
+          <w:rFonts w:ascii="Times New Roman" w:hAnsi="Times New Roman" w:cs="Times New Roman"/>
+          <w:i/>
+          <w:iCs/>
+          <w:sz w:val="28"/>
+          <w:szCs w:val="28"/>
+        </w:rPr>
+        <w:t xml:space="preserve"> </w:t>
+      </w:r>
+      <w:proofErr w:type="spellStart"/>
+      <w:r>
+        <w:rPr>
+          <w:rFonts w:ascii="Times New Roman" w:hAnsi="Times New Roman" w:cs="Times New Roman"/>
+          <w:i/>
+          <w:iCs/>
+          <w:sz w:val="28"/>
+          <w:szCs w:val="28"/>
+        </w:rPr>
+        <w:t>của</w:t>
+      </w:r>
+      <w:proofErr w:type="spellEnd"/>
+      <w:r>
+        <w:rPr>
+          <w:rFonts w:ascii="Times New Roman" w:hAnsi="Times New Roman" w:cs="Times New Roman"/>
+          <w:i/>
+          <w:iCs/>
+          <w:sz w:val="28"/>
+          <w:szCs w:val="28"/>
+        </w:rPr>
+        <w:t xml:space="preserve"> </w:t>
+      </w:r>
+      <w:proofErr w:type="spellStart"/>
+      <w:r>
+        <w:rPr>
+          <w:rFonts w:ascii="Times New Roman" w:hAnsi="Times New Roman" w:cs="Times New Roman"/>
+          <w:i/>
+          <w:iCs/>
+          <w:sz w:val="28"/>
+          <w:szCs w:val="28"/>
+        </w:rPr>
+        <w:t>từng</w:t>
+      </w:r>
+      <w:proofErr w:type="spellEnd"/>
+      <w:r>
+        <w:rPr>
+          <w:rFonts w:ascii="Times New Roman" w:hAnsi="Times New Roman" w:cs="Times New Roman"/>
+          <w:i/>
+          <w:iCs/>
+          <w:sz w:val="28"/>
+          <w:szCs w:val="28"/>
+        </w:rPr>
+        <w:t xml:space="preserve"> </w:t>
+      </w:r>
+      <w:proofErr w:type="spellStart"/>
+      <w:r>
+        <w:rPr>
+          <w:rFonts w:ascii="Times New Roman" w:hAnsi="Times New Roman" w:cs="Times New Roman"/>
+          <w:i/>
+          <w:iCs/>
+          <w:sz w:val="28"/>
+          <w:szCs w:val="28"/>
+        </w:rPr>
+        <w:t>tầng</w:t>
+      </w:r>
+      <w:proofErr w:type="spellEnd"/>
+      <w:r>
+        <w:rPr>
+          <w:rFonts w:ascii="Times New Roman" w:hAnsi="Times New Roman" w:cs="Times New Roman"/>
+          <w:i/>
+          <w:iCs/>
+          <w:sz w:val="28"/>
+          <w:szCs w:val="28"/>
+        </w:rPr>
+        <w:t xml:space="preserve">. </w:t>
+      </w:r>
+      <w:proofErr w:type="spellStart"/>
+      <w:r>
+        <w:rPr>
+          <w:rFonts w:ascii="Times New Roman" w:hAnsi="Times New Roman" w:cs="Times New Roman"/>
+          <w:i/>
+          <w:iCs/>
+          <w:sz w:val="28"/>
+          <w:szCs w:val="28"/>
+        </w:rPr>
+        <w:t>Lấy</w:t>
+      </w:r>
+      <w:proofErr w:type="spellEnd"/>
+      <w:r>
+        <w:rPr>
+          <w:rFonts w:ascii="Times New Roman" w:hAnsi="Times New Roman" w:cs="Times New Roman"/>
+          <w:i/>
+          <w:iCs/>
+          <w:sz w:val="28"/>
+          <w:szCs w:val="28"/>
+        </w:rPr>
+        <w:t xml:space="preserve"> ví dụ cụ </w:t>
+      </w:r>
+      <w:proofErr w:type="spellStart"/>
+      <w:r>
+        <w:rPr>
+          <w:rFonts w:ascii="Times New Roman" w:hAnsi="Times New Roman" w:cs="Times New Roman"/>
+          <w:i/>
+          <w:iCs/>
+          <w:sz w:val="28"/>
+          <w:szCs w:val="28"/>
+        </w:rPr>
+        <w:t>thê</w:t>
+      </w:r>
+      <w:proofErr w:type="spellEnd"/>
+      <w:r>
+        <w:rPr>
+          <w:rFonts w:ascii="Times New Roman" w:hAnsi="Times New Roman" w:cs="Times New Roman"/>
+          <w:i/>
+          <w:iCs/>
+          <w:sz w:val="28"/>
+          <w:szCs w:val="28"/>
+        </w:rPr>
+        <w:t xml:space="preserve">̉ </w:t>
+      </w:r>
+      <w:proofErr w:type="spellStart"/>
+      <w:r>
+        <w:rPr>
+          <w:rFonts w:ascii="Times New Roman" w:hAnsi="Times New Roman" w:cs="Times New Roman"/>
+          <w:i/>
+          <w:iCs/>
+          <w:sz w:val="28"/>
+          <w:szCs w:val="28"/>
+        </w:rPr>
+        <w:t>khi</w:t>
+      </w:r>
+      <w:proofErr w:type="spellEnd"/>
+      <w:r>
+        <w:rPr>
+          <w:rFonts w:ascii="Times New Roman" w:hAnsi="Times New Roman" w:cs="Times New Roman"/>
+          <w:i/>
+          <w:iCs/>
+          <w:sz w:val="28"/>
+          <w:szCs w:val="28"/>
+        </w:rPr>
+        <w:t xml:space="preserve"> </w:t>
+      </w:r>
+      <w:proofErr w:type="spellStart"/>
+      <w:r>
+        <w:rPr>
+          <w:rFonts w:ascii="Times New Roman" w:hAnsi="Times New Roman" w:cs="Times New Roman"/>
+          <w:i/>
+          <w:iCs/>
+          <w:sz w:val="28"/>
+          <w:szCs w:val="28"/>
+        </w:rPr>
+        <w:t>chúng</w:t>
+      </w:r>
+      <w:proofErr w:type="spellEnd"/>
+      <w:r>
+        <w:rPr>
+          <w:rFonts w:ascii="Times New Roman" w:hAnsi="Times New Roman" w:cs="Times New Roman"/>
+          <w:i/>
+          <w:iCs/>
+          <w:sz w:val="28"/>
+          <w:szCs w:val="28"/>
+        </w:rPr>
+        <w:t xml:space="preserve"> ta </w:t>
+      </w:r>
+      <w:proofErr w:type="spellStart"/>
+      <w:r>
+        <w:rPr>
+          <w:rFonts w:ascii="Times New Roman" w:hAnsi="Times New Roman" w:cs="Times New Roman"/>
+          <w:i/>
+          <w:iCs/>
+          <w:sz w:val="28"/>
+          <w:szCs w:val="28"/>
+        </w:rPr>
+        <w:t>thay</w:t>
+      </w:r>
+      <w:proofErr w:type="spellEnd"/>
+      <w:r>
+        <w:rPr>
+          <w:rFonts w:ascii="Times New Roman" w:hAnsi="Times New Roman" w:cs="Times New Roman"/>
+          <w:i/>
+          <w:iCs/>
+          <w:sz w:val="28"/>
+          <w:szCs w:val="28"/>
+        </w:rPr>
+        <w:t xml:space="preserve"> </w:t>
+      </w:r>
+      <w:proofErr w:type="spellStart"/>
+      <w:r>
+        <w:rPr>
+          <w:rFonts w:ascii="Times New Roman" w:hAnsi="Times New Roman" w:cs="Times New Roman"/>
+          <w:i/>
+          <w:iCs/>
+          <w:sz w:val="28"/>
+          <w:szCs w:val="28"/>
+        </w:rPr>
+        <w:t>đổi</w:t>
+      </w:r>
+      <w:proofErr w:type="spellEnd"/>
+      <w:r>
+        <w:rPr>
+          <w:rFonts w:ascii="Times New Roman" w:hAnsi="Times New Roman" w:cs="Times New Roman"/>
+          <w:i/>
+          <w:iCs/>
+          <w:sz w:val="28"/>
+          <w:szCs w:val="28"/>
+        </w:rPr>
+        <w:t>/</w:t>
+      </w:r>
+      <w:proofErr w:type="spellStart"/>
+      <w:r>
+        <w:rPr>
+          <w:rFonts w:ascii="Times New Roman" w:hAnsi="Times New Roman" w:cs="Times New Roman"/>
+          <w:i/>
+          <w:iCs/>
+          <w:sz w:val="28"/>
+          <w:szCs w:val="28"/>
+        </w:rPr>
+        <w:t>cập</w:t>
+      </w:r>
+      <w:proofErr w:type="spellEnd"/>
+      <w:r>
+        <w:rPr>
+          <w:rFonts w:ascii="Times New Roman" w:hAnsi="Times New Roman" w:cs="Times New Roman"/>
+          <w:i/>
+          <w:iCs/>
+          <w:sz w:val="28"/>
+          <w:szCs w:val="28"/>
+        </w:rPr>
+        <w:t xml:space="preserve"> </w:t>
+      </w:r>
+      <w:proofErr w:type="spellStart"/>
+      <w:r>
+        <w:rPr>
+          <w:rFonts w:ascii="Times New Roman" w:hAnsi="Times New Roman" w:cs="Times New Roman"/>
+          <w:i/>
+          <w:iCs/>
+          <w:sz w:val="28"/>
+          <w:szCs w:val="28"/>
+        </w:rPr>
+        <w:t>nhật</w:t>
+      </w:r>
+      <w:proofErr w:type="spellEnd"/>
+      <w:r>
+        <w:rPr>
+          <w:rFonts w:ascii="Times New Roman" w:hAnsi="Times New Roman" w:cs="Times New Roman"/>
+          <w:i/>
+          <w:iCs/>
+          <w:sz w:val="28"/>
+          <w:szCs w:val="28"/>
+        </w:rPr>
+        <w:t xml:space="preserve"> </w:t>
+      </w:r>
+      <w:proofErr w:type="spellStart"/>
+      <w:r>
+        <w:rPr>
+          <w:rFonts w:ascii="Times New Roman" w:hAnsi="Times New Roman" w:cs="Times New Roman"/>
+          <w:i/>
+          <w:iCs/>
+          <w:sz w:val="28"/>
+          <w:szCs w:val="28"/>
+        </w:rPr>
+        <w:t>một</w:t>
+      </w:r>
+      <w:proofErr w:type="spellEnd"/>
+      <w:r>
+        <w:rPr>
+          <w:rFonts w:ascii="Times New Roman" w:hAnsi="Times New Roman" w:cs="Times New Roman"/>
+          <w:i/>
+          <w:iCs/>
+          <w:sz w:val="28"/>
+          <w:szCs w:val="28"/>
+        </w:rPr>
+        <w:t xml:space="preserve"> </w:t>
+      </w:r>
+      <w:proofErr w:type="spellStart"/>
+      <w:r>
+        <w:rPr>
+          <w:rFonts w:ascii="Times New Roman" w:hAnsi="Times New Roman" w:cs="Times New Roman"/>
+          <w:i/>
+          <w:iCs/>
+          <w:sz w:val="28"/>
+          <w:szCs w:val="28"/>
+        </w:rPr>
+        <w:t>tầng</w:t>
+      </w:r>
+      <w:proofErr w:type="spellEnd"/>
+      <w:r>
+        <w:rPr>
+          <w:rFonts w:ascii="Times New Roman" w:hAnsi="Times New Roman" w:cs="Times New Roman"/>
+          <w:i/>
+          <w:iCs/>
+          <w:sz w:val="28"/>
+          <w:szCs w:val="28"/>
+        </w:rPr>
+        <w:t xml:space="preserve"> </w:t>
+      </w:r>
+      <w:proofErr w:type="spellStart"/>
+      <w:r>
+        <w:rPr>
+          <w:rFonts w:ascii="Times New Roman" w:hAnsi="Times New Roman" w:cs="Times New Roman"/>
+          <w:i/>
+          <w:iCs/>
+          <w:sz w:val="28"/>
+          <w:szCs w:val="28"/>
+        </w:rPr>
+        <w:t>bất</w:t>
+      </w:r>
+      <w:proofErr w:type="spellEnd"/>
+      <w:r>
+        <w:rPr>
+          <w:rFonts w:ascii="Times New Roman" w:hAnsi="Times New Roman" w:cs="Times New Roman"/>
+          <w:i/>
+          <w:iCs/>
+          <w:sz w:val="28"/>
+          <w:szCs w:val="28"/>
+        </w:rPr>
+        <w:t xml:space="preserve"> </w:t>
+      </w:r>
+      <w:proofErr w:type="spellStart"/>
+      <w:r>
+        <w:rPr>
+          <w:rFonts w:ascii="Times New Roman" w:hAnsi="Times New Roman" w:cs="Times New Roman"/>
+          <w:i/>
+          <w:iCs/>
+          <w:sz w:val="28"/>
+          <w:szCs w:val="28"/>
+        </w:rPr>
+        <w:t>ky</w:t>
+      </w:r>
+      <w:proofErr w:type="spellEnd"/>
+      <w:r>
+        <w:rPr>
+          <w:rFonts w:ascii="Times New Roman" w:hAnsi="Times New Roman" w:cs="Times New Roman"/>
+          <w:i/>
+          <w:iCs/>
+          <w:sz w:val="28"/>
+          <w:szCs w:val="28"/>
+        </w:rPr>
+        <w:t xml:space="preserve">̀ </w:t>
+      </w:r>
+      <w:proofErr w:type="spellStart"/>
+      <w:r>
+        <w:rPr>
+          <w:rFonts w:ascii="Times New Roman" w:hAnsi="Times New Roman" w:cs="Times New Roman"/>
+          <w:i/>
+          <w:iCs/>
+          <w:sz w:val="28"/>
+          <w:szCs w:val="28"/>
+        </w:rPr>
+        <w:t>thi</w:t>
+      </w:r>
+      <w:proofErr w:type="spellEnd"/>
+      <w:r>
+        <w:rPr>
+          <w:rFonts w:ascii="Times New Roman" w:hAnsi="Times New Roman" w:cs="Times New Roman"/>
+          <w:i/>
+          <w:iCs/>
+          <w:sz w:val="28"/>
+          <w:szCs w:val="28"/>
+        </w:rPr>
+        <w:t xml:space="preserve">̀ </w:t>
+      </w:r>
+      <w:proofErr w:type="spellStart"/>
+      <w:r>
+        <w:rPr>
+          <w:rFonts w:ascii="Times New Roman" w:hAnsi="Times New Roman" w:cs="Times New Roman"/>
+          <w:i/>
+          <w:iCs/>
+          <w:sz w:val="28"/>
+          <w:szCs w:val="28"/>
+        </w:rPr>
+        <w:t>không</w:t>
+      </w:r>
+      <w:proofErr w:type="spellEnd"/>
+      <w:r>
+        <w:rPr>
+          <w:rFonts w:ascii="Times New Roman" w:hAnsi="Times New Roman" w:cs="Times New Roman"/>
+          <w:i/>
+          <w:iCs/>
+          <w:sz w:val="28"/>
+          <w:szCs w:val="28"/>
+        </w:rPr>
+        <w:t xml:space="preserve"> </w:t>
+      </w:r>
+      <w:proofErr w:type="spellStart"/>
+      <w:r>
+        <w:rPr>
+          <w:rFonts w:ascii="Times New Roman" w:hAnsi="Times New Roman" w:cs="Times New Roman"/>
+          <w:i/>
+          <w:iCs/>
+          <w:sz w:val="28"/>
+          <w:szCs w:val="28"/>
+        </w:rPr>
+        <w:t>ảnh</w:t>
+      </w:r>
+      <w:proofErr w:type="spellEnd"/>
+      <w:r>
+        <w:rPr>
+          <w:rFonts w:ascii="Times New Roman" w:hAnsi="Times New Roman" w:cs="Times New Roman"/>
+          <w:i/>
+          <w:iCs/>
+          <w:sz w:val="28"/>
+          <w:szCs w:val="28"/>
+        </w:rPr>
+        <w:t xml:space="preserve"> </w:t>
+      </w:r>
+      <w:proofErr w:type="spellStart"/>
+      <w:r>
+        <w:rPr>
+          <w:rFonts w:ascii="Times New Roman" w:hAnsi="Times New Roman" w:cs="Times New Roman"/>
+          <w:i/>
+          <w:iCs/>
+          <w:sz w:val="28"/>
+          <w:szCs w:val="28"/>
+        </w:rPr>
+        <w:t>hưởng</w:t>
+      </w:r>
+      <w:proofErr w:type="spellEnd"/>
+      <w:r>
+        <w:rPr>
+          <w:rFonts w:ascii="Times New Roman" w:hAnsi="Times New Roman" w:cs="Times New Roman"/>
+          <w:i/>
+          <w:iCs/>
+          <w:sz w:val="28"/>
+          <w:szCs w:val="28"/>
+        </w:rPr>
+        <w:t xml:space="preserve"> </w:t>
+      </w:r>
+      <w:proofErr w:type="spellStart"/>
+      <w:r>
+        <w:rPr>
+          <w:rFonts w:ascii="Times New Roman" w:hAnsi="Times New Roman" w:cs="Times New Roman"/>
+          <w:i/>
+          <w:iCs/>
+          <w:sz w:val="28"/>
+          <w:szCs w:val="28"/>
+        </w:rPr>
+        <w:t>đến</w:t>
+      </w:r>
+      <w:proofErr w:type="spellEnd"/>
+      <w:r>
+        <w:rPr>
+          <w:rFonts w:ascii="Times New Roman" w:hAnsi="Times New Roman" w:cs="Times New Roman"/>
+          <w:i/>
+          <w:iCs/>
+          <w:sz w:val="28"/>
+          <w:szCs w:val="28"/>
+        </w:rPr>
+        <w:t xml:space="preserve"> </w:t>
+      </w:r>
+      <w:proofErr w:type="spellStart"/>
+      <w:r>
+        <w:rPr>
+          <w:rFonts w:ascii="Times New Roman" w:hAnsi="Times New Roman" w:cs="Times New Roman"/>
+          <w:i/>
+          <w:iCs/>
+          <w:sz w:val="28"/>
+          <w:szCs w:val="28"/>
+        </w:rPr>
+        <w:t>hoạt</w:t>
+      </w:r>
+      <w:proofErr w:type="spellEnd"/>
+      <w:r>
+        <w:rPr>
+          <w:rFonts w:ascii="Times New Roman" w:hAnsi="Times New Roman" w:cs="Times New Roman"/>
+          <w:i/>
+          <w:iCs/>
+          <w:sz w:val="28"/>
+          <w:szCs w:val="28"/>
+        </w:rPr>
+        <w:t xml:space="preserve"> </w:t>
+      </w:r>
+      <w:proofErr w:type="spellStart"/>
+      <w:r>
+        <w:rPr>
+          <w:rFonts w:ascii="Times New Roman" w:hAnsi="Times New Roman" w:cs="Times New Roman"/>
+          <w:i/>
+          <w:iCs/>
+          <w:sz w:val="28"/>
+          <w:szCs w:val="28"/>
+        </w:rPr>
+        <w:t>động</w:t>
+      </w:r>
+      <w:proofErr w:type="spellEnd"/>
+      <w:r>
+        <w:rPr>
+          <w:rFonts w:ascii="Times New Roman" w:hAnsi="Times New Roman" w:cs="Times New Roman"/>
+          <w:i/>
+          <w:iCs/>
+          <w:sz w:val="28"/>
+          <w:szCs w:val="28"/>
+        </w:rPr>
+        <w:t xml:space="preserve"> </w:t>
+      </w:r>
+      <w:proofErr w:type="spellStart"/>
+      <w:r>
+        <w:rPr>
+          <w:rFonts w:ascii="Times New Roman" w:hAnsi="Times New Roman" w:cs="Times New Roman"/>
+          <w:i/>
+          <w:iCs/>
+          <w:sz w:val="28"/>
+          <w:szCs w:val="28"/>
+        </w:rPr>
+        <w:t>của</w:t>
+      </w:r>
+      <w:proofErr w:type="spellEnd"/>
+      <w:r>
+        <w:rPr>
+          <w:rFonts w:ascii="Times New Roman" w:hAnsi="Times New Roman" w:cs="Times New Roman"/>
+          <w:i/>
+          <w:iCs/>
+          <w:sz w:val="28"/>
+          <w:szCs w:val="28"/>
+        </w:rPr>
+        <w:t xml:space="preserve"> </w:t>
+      </w:r>
+      <w:proofErr w:type="spellStart"/>
+      <w:r>
+        <w:rPr>
+          <w:rFonts w:ascii="Times New Roman" w:hAnsi="Times New Roman" w:cs="Times New Roman"/>
+          <w:i/>
+          <w:iCs/>
+          <w:sz w:val="28"/>
+          <w:szCs w:val="28"/>
+        </w:rPr>
+        <w:t>các</w:t>
+      </w:r>
+      <w:proofErr w:type="spellEnd"/>
+      <w:r>
+        <w:rPr>
+          <w:rFonts w:ascii="Times New Roman" w:hAnsi="Times New Roman" w:cs="Times New Roman"/>
+          <w:i/>
+          <w:iCs/>
+          <w:sz w:val="28"/>
+          <w:szCs w:val="28"/>
+        </w:rPr>
+        <w:t xml:space="preserve"> </w:t>
+      </w:r>
+      <w:proofErr w:type="spellStart"/>
+      <w:r>
+        <w:rPr>
+          <w:rFonts w:ascii="Times New Roman" w:hAnsi="Times New Roman" w:cs="Times New Roman"/>
+          <w:i/>
+          <w:iCs/>
+          <w:sz w:val="28"/>
+          <w:szCs w:val="28"/>
+        </w:rPr>
+        <w:t>tầng</w:t>
+      </w:r>
+      <w:proofErr w:type="spellEnd"/>
+      <w:r>
+        <w:rPr>
+          <w:rFonts w:ascii="Times New Roman" w:hAnsi="Times New Roman" w:cs="Times New Roman"/>
+          <w:i/>
+          <w:iCs/>
+          <w:sz w:val="28"/>
+          <w:szCs w:val="28"/>
+        </w:rPr>
+        <w:t xml:space="preserve"> </w:t>
+      </w:r>
+      <w:proofErr w:type="spellStart"/>
+      <w:r>
+        <w:rPr>
+          <w:rFonts w:ascii="Times New Roman" w:hAnsi="Times New Roman" w:cs="Times New Roman"/>
+          <w:i/>
+          <w:iCs/>
+          <w:sz w:val="28"/>
+          <w:szCs w:val="28"/>
+        </w:rPr>
+        <w:t>khác</w:t>
+      </w:r>
+      <w:proofErr w:type="spellEnd"/>
+      <w:r>
+        <w:rPr>
+          <w:rFonts w:ascii="Times New Roman" w:hAnsi="Times New Roman" w:cs="Times New Roman"/>
+          <w:i/>
+          <w:iCs/>
+          <w:sz w:val="28"/>
+          <w:szCs w:val="28"/>
+        </w:rPr>
+        <w:t xml:space="preserve">. </w:t>
+      </w:r>
+    </w:p>
+    <w:p>
+      <w:pPr>
+        <w:rPr>
+          <w:rFonts w:ascii="Times New Roman" w:hAnsi="Times New Roman" w:cs="Times New Roman"/>
+          <w:sz w:val="28"/>
+          <w:szCs w:val="28"/>
+          <w:lang w:val="vi-VN"/>
+        </w:rPr>
+      </w:pPr>
+    </w:p>
+    <w:p>
+      <w:pPr>
+        <w:rPr>
+          <w:rFonts w:ascii="Times New Roman" w:hAnsi="Times New Roman" w:cs="Times New Roman"/>
+          <w:sz w:val="28"/>
+          <w:szCs w:val="28"/>
+          <w:lang w:val="vi-VN"/>
+        </w:rPr>
+      </w:pPr>
+      <w:r>
+        <w:rPr>
+          <w:rFonts w:ascii="Times New Roman" w:hAnsi="Times New Roman" w:cs="Times New Roman"/>
+          <w:sz w:val="28"/>
+          <w:szCs w:val="28"/>
+          <w:lang w:val="vi-VN"/>
+        </w:rPr>
+        <w:t xml:space="preserve">Tầng </w:t>
+      </w:r>
+      <w:r>
+        <w:rPr>
+          <w:rFonts w:ascii="Times New Roman" w:hAnsi="Times New Roman" w:cs="Times New Roman"/>
+          <w:sz w:val="28"/>
+          <w:szCs w:val="28"/>
+          <w:lang w:val="vi-VN"/>
+        </w:rPr>
+        <w:t>7</w:t>
+      </w:r>
+      <w:r>
+        <w:rPr>
+          <w:rFonts w:ascii="Times New Roman" w:hAnsi="Times New Roman" w:cs="Times New Roman"/>
+          <w:sz w:val="28"/>
+          <w:szCs w:val="28"/>
+          <w:lang w:val="vi-VN"/>
+        </w:rPr>
+        <w:t xml:space="preserve"> - </w:t>
+      </w:r>
+      <w:r>
+        <w:rPr>
+          <w:rFonts w:ascii="Times New Roman" w:hAnsi="Times New Roman" w:cs="Times New Roman"/>
+          <w:sz w:val="28"/>
+          <w:szCs w:val="28"/>
+          <w:lang w:val="vi-VN"/>
+        </w:rPr>
+        <w:t>Application layer</w:t>
+      </w:r>
+      <w:r>
+        <w:rPr>
+          <w:rFonts w:ascii="Times New Roman" w:hAnsi="Times New Roman" w:cs="Times New Roman"/>
+          <w:sz w:val="28"/>
+          <w:szCs w:val="28"/>
+          <w:lang w:val="vi-VN"/>
+        </w:rPr>
+        <w:t xml:space="preserve"> </w:t>
+      </w:r>
+    </w:p>
+    <w:p>
+      <w:pPr>
+        <w:pStyle w:val="ListParagraph"/>
+        <w:rPr>
+          <w:rFonts w:ascii="Times New Roman" w:hAnsi="Times New Roman" w:cs="Times New Roman"/>
+          <w:sz w:val="28"/>
+          <w:szCs w:val="28"/>
+          <w:lang w:val="vi-VN"/>
+        </w:rPr>
+      </w:pPr>
+      <w:r>
+        <w:rPr>
+          <w:rFonts w:ascii="Times New Roman" w:hAnsi="Times New Roman" w:cs="Times New Roman"/>
+          <w:sz w:val="28"/>
+          <w:szCs w:val="28"/>
+          <w:lang w:val="vi-VN"/>
+        </w:rPr>
+        <w:t xml:space="preserve">Cung cấp các phương tiện cho người sử dụng để truy cập mạng và các dịch vụ phân tán. </w:t>
+      </w:r>
+    </w:p>
+    <w:p>
+      <w:pPr>
+        <w:rPr>
+          <w:rFonts w:ascii="Times New Roman" w:hAnsi="Times New Roman" w:cs="Times New Roman"/>
+          <w:sz w:val="28"/>
+          <w:szCs w:val="28"/>
+          <w:lang w:val="vi-VN"/>
+        </w:rPr>
+      </w:pPr>
+      <w:r>
+        <w:rPr>
+          <w:rFonts w:ascii="Times New Roman" w:hAnsi="Times New Roman" w:cs="Times New Roman"/>
+          <w:sz w:val="28"/>
+          <w:szCs w:val="28"/>
+          <w:lang w:val="vi-VN"/>
+        </w:rPr>
+        <w:t xml:space="preserve">Tầng </w:t>
+      </w:r>
+      <w:r>
+        <w:rPr>
+          <w:rFonts w:ascii="Times New Roman" w:hAnsi="Times New Roman" w:cs="Times New Roman"/>
+          <w:sz w:val="28"/>
+          <w:szCs w:val="28"/>
+          <w:lang w:val="vi-VN"/>
+        </w:rPr>
+        <w:t>6</w:t>
+      </w:r>
+      <w:r>
+        <w:rPr>
+          <w:rFonts w:ascii="Times New Roman" w:hAnsi="Times New Roman" w:cs="Times New Roman"/>
+          <w:sz w:val="28"/>
+          <w:szCs w:val="28"/>
+          <w:lang w:val="vi-VN"/>
+        </w:rPr>
+        <w:t xml:space="preserve"> - </w:t>
+      </w:r>
+      <w:r>
+        <w:rPr>
+          <w:rFonts w:ascii="Times New Roman" w:hAnsi="Times New Roman" w:cs="Times New Roman"/>
+          <w:sz w:val="28"/>
+          <w:szCs w:val="28"/>
+          <w:lang w:val="vi-VN"/>
+        </w:rPr>
+        <w:t>Presentation layer</w:t>
+      </w:r>
+    </w:p>
+    <w:p>
+      <w:pPr>
+        <w:ind w:left="709"/>
+        <w:rPr>
+          <w:rFonts w:ascii="Times New Roman" w:hAnsi="Times New Roman" w:cs="Times New Roman"/>
+          <w:sz w:val="28"/>
+          <w:szCs w:val="28"/>
+          <w:lang w:val="vi-VN"/>
+        </w:rPr>
+      </w:pPr>
+      <w:r>
+        <w:rPr>
+          <w:rFonts w:ascii="Times New Roman" w:hAnsi="Times New Roman" w:cs="Times New Roman"/>
+          <w:sz w:val="28"/>
+          <w:szCs w:val="28"/>
+          <w:lang w:val="vi-VN"/>
+        </w:rPr>
+        <w:t xml:space="preserve">Là tầng nhận dữ liệu từ Application layer, thực chuyển đổi dạng biểu diễn của dữ liệu từ ASCII sang </w:t>
+      </w:r>
+      <w:r>
+        <w:rPr>
+          <w:rFonts w:ascii="Times New Roman" w:hAnsi="Times New Roman" w:cs="Times New Roman"/>
+          <w:sz w:val="28"/>
+          <w:szCs w:val="28"/>
+          <w:lang w:val="vi-VN"/>
+        </w:rPr>
+        <w:t>EBCDIC</w:t>
+      </w:r>
+      <w:r>
+        <w:rPr>
+          <w:rFonts w:ascii="Times New Roman" w:hAnsi="Times New Roman" w:cs="Times New Roman"/>
+          <w:sz w:val="28"/>
+          <w:szCs w:val="28"/>
+          <w:lang w:val="vi-VN"/>
+        </w:rPr>
+        <w:t xml:space="preserve"> và ngược lại, thực hiện mã hoá và giải mã dữ liệu, thực hiện nén dữ liệu để giảm tải đường truyền. </w:t>
+      </w:r>
+    </w:p>
+    <w:p>
+      <w:pPr>
+        <w:rPr>
+          <w:rFonts w:ascii="Times New Roman" w:hAnsi="Times New Roman" w:cs="Times New Roman"/>
+          <w:sz w:val="28"/>
+          <w:szCs w:val="28"/>
+          <w:lang w:val="vi-VN"/>
+        </w:rPr>
+      </w:pPr>
+      <w:r>
+        <w:rPr>
+          <w:rFonts w:ascii="Times New Roman" w:hAnsi="Times New Roman" w:cs="Times New Roman"/>
+          <w:sz w:val="28"/>
+          <w:szCs w:val="28"/>
+          <w:lang w:val="vi-VN"/>
+        </w:rPr>
+        <w:t xml:space="preserve">Tầng </w:t>
+      </w:r>
+      <w:r>
+        <w:rPr>
+          <w:rFonts w:ascii="Times New Roman" w:hAnsi="Times New Roman" w:cs="Times New Roman"/>
+          <w:sz w:val="28"/>
+          <w:szCs w:val="28"/>
+          <w:lang w:val="vi-VN"/>
+        </w:rPr>
+        <w:t>5</w:t>
+      </w:r>
+      <w:r>
+        <w:rPr>
+          <w:rFonts w:ascii="Times New Roman" w:hAnsi="Times New Roman" w:cs="Times New Roman"/>
+          <w:sz w:val="28"/>
+          <w:szCs w:val="28"/>
+          <w:lang w:val="vi-VN"/>
+        </w:rPr>
+        <w:t xml:space="preserve"> - </w:t>
+      </w:r>
+      <w:r>
+        <w:rPr>
+          <w:rFonts w:ascii="Times New Roman" w:hAnsi="Times New Roman" w:cs="Times New Roman"/>
+          <w:sz w:val="28"/>
+          <w:szCs w:val="28"/>
+          <w:lang w:val="vi-VN"/>
+        </w:rPr>
+        <w:t>Session layer</w:t>
+      </w:r>
+    </w:p>
+    <w:p>
+      <w:pPr>
+        <w:pStyle w:val="ListParagraph"/>
+        <w:rPr>
+          <w:rFonts w:ascii="Times New Roman" w:hAnsi="Times New Roman" w:cs="Times New Roman"/>
+          <w:sz w:val="28"/>
+          <w:szCs w:val="28"/>
+          <w:lang w:val="vi-VN"/>
+        </w:rPr>
+      </w:pPr>
+      <w:r>
+        <w:rPr>
+          <w:rFonts w:ascii="Times New Roman" w:hAnsi="Times New Roman" w:cs="Times New Roman"/>
+          <w:sz w:val="28"/>
+          <w:szCs w:val="28"/>
+          <w:lang w:val="vi-VN"/>
+        </w:rPr>
+        <w:t>Tầng này dùng để thiết lập các phiên làm việc giữa các máy tính</w:t>
+      </w:r>
+      <w:r>
+        <w:rPr>
+          <w:rFonts w:ascii="Times New Roman" w:hAnsi="Times New Roman" w:cs="Times New Roman"/>
+          <w:sz w:val="28"/>
+          <w:szCs w:val="28"/>
+          <w:lang w:val="vi-VN"/>
+        </w:rPr>
+        <w:t>, dùng để thiết lập, quản lý và ngắt kết nối giữa các trình ứng dụng. Tầng này thường không dùng ở giao thức TCP/IP vì giao thức này đã bao gồm các bước bắt tay thiết lập kết nối.</w:t>
+      </w:r>
+    </w:p>
+    <w:p>
+      <w:pPr>
+        <w:rPr>
+          <w:rFonts w:ascii="Times New Roman" w:hAnsi="Times New Roman" w:cs="Times New Roman"/>
+          <w:sz w:val="28"/>
+          <w:szCs w:val="28"/>
+          <w:lang w:val="vi-VN"/>
+        </w:rPr>
+      </w:pPr>
+      <w:r>
+        <w:rPr>
+          <w:rFonts w:ascii="Times New Roman" w:hAnsi="Times New Roman" w:cs="Times New Roman"/>
+          <w:sz w:val="28"/>
+          <w:szCs w:val="28"/>
+          <w:lang w:val="vi-VN"/>
+        </w:rPr>
+        <w:t xml:space="preserve">Tầng 4 - </w:t>
+      </w:r>
+      <w:r>
+        <w:rPr>
+          <w:rFonts w:ascii="Times New Roman" w:hAnsi="Times New Roman" w:cs="Times New Roman"/>
+          <w:sz w:val="28"/>
+          <w:szCs w:val="28"/>
+          <w:lang w:val="vi-VN"/>
+        </w:rPr>
+        <w:t>Transport layer</w:t>
+      </w:r>
+    </w:p>
+    <w:p>
+      <w:pPr>
+        <w:ind w:left="709"/>
+        <w:rPr>
+          <w:rFonts w:ascii="Times New Roman" w:hAnsi="Times New Roman" w:cs="Times New Roman"/>
+          <w:sz w:val="28"/>
+          <w:szCs w:val="28"/>
+          <w:lang w:val="vi-VN"/>
+        </w:rPr>
+      </w:pPr>
+      <w:r>
+        <w:rPr>
+          <w:rFonts w:ascii="Times New Roman" w:hAnsi="Times New Roman" w:cs="Times New Roman"/>
+          <w:sz w:val="28"/>
+          <w:szCs w:val="28"/>
+          <w:lang w:val="vi-VN"/>
+        </w:rPr>
+        <w:tab/>
+        <w:t>Là nơi đóng gói các dữ liệu của ứng dụng thành từng gói tin với số hiệu cổng tương ứng. Các giao thức tiêu biểu ở tầng 4 là TCP, UDP.</w:t>
+      </w:r>
+    </w:p>
+    <w:p>
+      <w:pPr>
+        <w:rPr>
+          <w:rFonts w:ascii="Times New Roman" w:hAnsi="Times New Roman" w:cs="Times New Roman"/>
+          <w:sz w:val="28"/>
+          <w:szCs w:val="28"/>
+          <w:lang w:val="vi-VN"/>
+        </w:rPr>
+      </w:pPr>
+      <w:r>
+        <w:rPr>
+          <w:rFonts w:ascii="Times New Roman" w:hAnsi="Times New Roman" w:cs="Times New Roman"/>
+          <w:sz w:val="28"/>
+          <w:szCs w:val="28"/>
+          <w:lang w:val="vi-VN"/>
+        </w:rPr>
+        <w:t xml:space="preserve">Tầng </w:t>
+      </w:r>
+      <w:r>
+        <w:rPr>
+          <w:rFonts w:ascii="Times New Roman" w:hAnsi="Times New Roman" w:cs="Times New Roman"/>
+          <w:sz w:val="28"/>
+          <w:szCs w:val="28"/>
+          <w:lang w:val="vi-VN"/>
+        </w:rPr>
+        <w:t>3</w:t>
+      </w:r>
+      <w:r>
+        <w:rPr>
+          <w:rFonts w:ascii="Times New Roman" w:hAnsi="Times New Roman" w:cs="Times New Roman"/>
+          <w:sz w:val="28"/>
+          <w:szCs w:val="28"/>
+          <w:lang w:val="vi-VN"/>
+        </w:rPr>
+        <w:t xml:space="preserve"> - </w:t>
+      </w:r>
+      <w:r>
+        <w:rPr>
+          <w:rFonts w:ascii="Times New Roman" w:hAnsi="Times New Roman" w:cs="Times New Roman"/>
+          <w:sz w:val="28"/>
+          <w:szCs w:val="28"/>
+          <w:lang w:val="vi-VN"/>
+        </w:rPr>
+        <w:t>Network layer</w:t>
+      </w:r>
+    </w:p>
+    <w:p>
+      <w:pPr>
+        <w:ind w:left="720"/>
+        <w:rPr>
+          <w:rFonts w:ascii="Times New Roman" w:hAnsi="Times New Roman" w:cs="Times New Roman"/>
+          <w:sz w:val="28"/>
+          <w:szCs w:val="28"/>
+          <w:lang w:val="vi-VN"/>
+        </w:rPr>
+      </w:pPr>
+      <w:r>
+        <w:rPr>
+          <w:rFonts w:ascii="Times New Roman" w:hAnsi="Times New Roman" w:cs="Times New Roman"/>
+          <w:sz w:val="28"/>
+          <w:szCs w:val="28"/>
+          <w:lang w:val="vi-VN"/>
+        </w:rPr>
+        <w:t xml:space="preserve">Cung cấp quy trình truyền các gói tin ở tầng 4. </w:t>
+      </w:r>
+      <w:r>
+        <w:rPr>
+          <w:rFonts w:ascii="Times New Roman" w:hAnsi="Times New Roman" w:cs="Times New Roman"/>
+          <w:sz w:val="28"/>
+          <w:szCs w:val="28"/>
+          <w:lang w:val="vi-VN"/>
+        </w:rPr>
+        <w:t xml:space="preserve"> </w:t>
+      </w:r>
+      <w:r>
+        <w:rPr>
+          <w:rFonts w:ascii="Times New Roman" w:hAnsi="Times New Roman" w:cs="Times New Roman"/>
+          <w:sz w:val="28"/>
+          <w:szCs w:val="28"/>
+          <w:lang w:val="vi-VN"/>
+        </w:rPr>
+        <w:t>Các gói tin được đóng gói theo giao thức IP và gửi đi thông qua các router.</w:t>
+      </w:r>
+    </w:p>
+    <w:p>
+      <w:pPr>
+        <w:rPr>
+          <w:rFonts w:ascii="Times New Roman" w:hAnsi="Times New Roman" w:cs="Times New Roman"/>
+          <w:sz w:val="28"/>
+          <w:szCs w:val="28"/>
+          <w:lang w:val="vi-VN"/>
+        </w:rPr>
+      </w:pPr>
+      <w:r>
+        <w:rPr>
+          <w:rFonts w:ascii="Times New Roman" w:hAnsi="Times New Roman" w:cs="Times New Roman"/>
+          <w:sz w:val="28"/>
+          <w:szCs w:val="28"/>
+          <w:lang w:val="vi-VN"/>
+        </w:rPr>
+        <w:t xml:space="preserve">Tầng </w:t>
+      </w:r>
+      <w:r>
+        <w:rPr>
+          <w:rFonts w:ascii="Times New Roman" w:hAnsi="Times New Roman" w:cs="Times New Roman"/>
+          <w:sz w:val="28"/>
+          <w:szCs w:val="28"/>
+          <w:lang w:val="vi-VN"/>
+        </w:rPr>
+        <w:t>2</w:t>
+      </w:r>
+      <w:r>
+        <w:rPr>
+          <w:rFonts w:ascii="Times New Roman" w:hAnsi="Times New Roman" w:cs="Times New Roman"/>
+          <w:sz w:val="28"/>
+          <w:szCs w:val="28"/>
+          <w:lang w:val="vi-VN"/>
+        </w:rPr>
+        <w:t xml:space="preserve"> - </w:t>
+      </w:r>
+      <w:r>
+        <w:rPr>
+          <w:rFonts w:ascii="Times New Roman" w:hAnsi="Times New Roman" w:cs="Times New Roman"/>
+          <w:sz w:val="28"/>
+          <w:szCs w:val="28"/>
+          <w:lang w:val="vi-VN"/>
+        </w:rPr>
+        <w:t>Datalink layer</w:t>
+      </w:r>
+    </w:p>
+    <w:p>
+      <w:pPr>
+        <w:ind w:left="720"/>
+        <w:rPr>
+          <w:rFonts w:ascii="Times New Roman" w:hAnsi="Times New Roman" w:cs="Times New Roman"/>
+          <w:sz w:val="28"/>
+          <w:szCs w:val="28"/>
+          <w:lang w:val="vi-VN"/>
+        </w:rPr>
+      </w:pPr>
+      <w:r>
+        <w:rPr>
+          <w:rFonts w:ascii="Times New Roman" w:hAnsi="Times New Roman" w:cs="Times New Roman"/>
+          <w:sz w:val="28"/>
+          <w:szCs w:val="28"/>
+          <w:lang w:val="vi-VN"/>
+        </w:rPr>
+        <w:t xml:space="preserve">Cung cấp các quy trình truyền dữ liệu, cách đánh địa chỉ vật lý của các thiết bị. Tầng này điều khiển nơi dữ liệu được gửi đến thống qua thiết bị switches. </w:t>
+      </w:r>
+    </w:p>
+    <w:p>
+      <w:pPr>
+        <w:rPr>
+          <w:rFonts w:ascii="Times New Roman" w:hAnsi="Times New Roman" w:cs="Times New Roman"/>
+          <w:sz w:val="28"/>
+          <w:szCs w:val="28"/>
+          <w:lang w:val="vi-VN"/>
+        </w:rPr>
+      </w:pPr>
+      <w:r>
+        <w:rPr>
+          <w:rFonts w:ascii="Times New Roman" w:hAnsi="Times New Roman" w:cs="Times New Roman"/>
+          <w:sz w:val="28"/>
+          <w:szCs w:val="28"/>
+          <w:lang w:val="vi-VN"/>
+        </w:rPr>
+        <w:t xml:space="preserve">Tầng </w:t>
+      </w:r>
+      <w:r>
+        <w:rPr>
+          <w:rFonts w:ascii="Times New Roman" w:hAnsi="Times New Roman" w:cs="Times New Roman"/>
+          <w:sz w:val="28"/>
+          <w:szCs w:val="28"/>
+          <w:lang w:val="vi-VN"/>
+        </w:rPr>
+        <w:t>1</w:t>
+      </w:r>
+      <w:r>
+        <w:rPr>
+          <w:rFonts w:ascii="Times New Roman" w:hAnsi="Times New Roman" w:cs="Times New Roman"/>
+          <w:sz w:val="28"/>
+          <w:szCs w:val="28"/>
+          <w:lang w:val="vi-VN"/>
+        </w:rPr>
+        <w:t xml:space="preserve"> - </w:t>
+      </w:r>
+      <w:r>
+        <w:rPr>
+          <w:rFonts w:ascii="Times New Roman" w:hAnsi="Times New Roman" w:cs="Times New Roman"/>
+          <w:sz w:val="28"/>
+          <w:szCs w:val="28"/>
+          <w:lang w:val="vi-VN"/>
+        </w:rPr>
+        <w:t>Physical layer</w:t>
+      </w:r>
+    </w:p>
+    <w:p>
+      <w:pPr>
+        <w:rPr>
+          <w:rFonts w:ascii="Times New Roman" w:hAnsi="Times New Roman" w:cs="Times New Roman"/>
+          <w:sz w:val="28"/>
+          <w:szCs w:val="28"/>
+          <w:lang w:val="vi-VN"/>
+        </w:rPr>
+      </w:pPr>
+      <w:r>
+        <w:rPr>
+          <w:rFonts w:ascii="Times New Roman" w:hAnsi="Times New Roman" w:cs="Times New Roman"/>
+          <w:sz w:val="28"/>
+          <w:szCs w:val="28"/>
+          <w:lang w:val="vi-VN"/>
+        </w:rPr>
+        <w:tab/>
+        <w:t xml:space="preserve">Tầng vật lý bao gồm tất cả các thiết bị phần cứng, mạch điện … đảm bảo cho quá trình thiết lập, truyền dữ liệu, ngắt kết nối, điều khiển lưu lượng và điều chế, biến đổi dữ liệu giữa dạng số và liên tục. </w:t>
+      </w:r>
+    </w:p>
+    <w:p>
+      <w:pPr>
+        <w:rPr>
+          <w:rFonts w:ascii="Times New Roman" w:hAnsi="Times New Roman" w:cs="Times New Roman"/>
+          <w:i/>
+          <w:iCs/>
+          <w:sz w:val="28"/>
+          <w:szCs w:val="28"/>
+          <w:lang w:val="vi-VN"/>
+        </w:rPr>
+      </w:pPr>
+    </w:p>
+    <w:p>
+      <w:pPr>
+        <w:rPr>
+          <w:rFonts w:ascii="Times New Roman" w:hAnsi="Times New Roman" w:cs="Times New Roman"/>
+          <w:i/>
+          <w:iCs/>
+          <w:sz w:val="28"/>
+          <w:szCs w:val="28"/>
+          <w:lang w:val="vi-VN"/>
+        </w:rPr>
+      </w:pPr>
+      <w:r>
+        <w:rPr>
+          <w:rFonts w:ascii="Times New Roman" w:hAnsi="Times New Roman" w:cs="Times New Roman"/>
+          <w:i/>
+          <w:iCs/>
+          <w:sz w:val="28"/>
+          <w:szCs w:val="28"/>
+          <w:lang w:val="vi-VN"/>
+        </w:rPr>
+        <w:t xml:space="preserve">Câu hỏi 2: </w:t>
+      </w:r>
+      <w:r>
+        <w:rPr>
+          <w:rFonts w:ascii="Times New Roman" w:hAnsi="Times New Roman" w:cs="Times New Roman"/>
+          <w:i/>
+          <w:iCs/>
+          <w:sz w:val="28"/>
+          <w:szCs w:val="28"/>
+          <w:lang w:val="vi-VN"/>
+        </w:rPr>
+        <w:t>Cho ví dụ và phân tích một mô hình kiến trúc thuê bao/xuất bản (publish/subscribe).</w:t>
+      </w:r>
+    </w:p>
+    <w:p>
+      <w:pPr>
+        <w:rPr>
+          <w:rFonts w:ascii="Times New Roman" w:hAnsi="Times New Roman" w:cs="Times New Roman"/>
+          <w:sz w:val="28"/>
+          <w:szCs w:val="28"/>
+          <w:lang w:val="vi-VN"/>
+        </w:rPr>
+      </w:pPr>
+    </w:p>
+    <w:p>
+      <w:pPr>
+        <w:ind w:firstLine="720"/>
+        <w:rPr>
+          <w:rFonts w:ascii="Times New Roman" w:hAnsi="Times New Roman" w:cs="Times New Roman"/>
+          <w:sz w:val="28"/>
+          <w:szCs w:val="28"/>
+          <w:lang w:val="vi-VN"/>
+        </w:rPr>
+      </w:pPr>
+      <w:r>
+        <w:rPr>
+          <w:rFonts w:ascii="Times New Roman" w:hAnsi="Times New Roman" w:cs="Times New Roman"/>
+          <w:sz w:val="28"/>
+          <w:szCs w:val="28"/>
+          <w:lang w:val="vi-VN"/>
+        </w:rPr>
+        <w:t>Cloud Firestore là một ví dụ của mô hình publish/subcribe</w:t>
+      </w:r>
+    </w:p>
+    <w:p>
+      <w:pPr>
+        <w:rPr>
+          <w:rFonts w:ascii="Times New Roman" w:hAnsi="Times New Roman" w:cs="Times New Roman"/>
+          <w:sz w:val="28"/>
+          <w:szCs w:val="28"/>
+          <w:lang w:val="vi-VN"/>
+        </w:rPr>
+      </w:pPr>
+      <w:r>
+        <w:rPr>
+          <w:rFonts w:ascii="Times New Roman" w:hAnsi="Times New Roman" w:cs="Times New Roman"/>
+          <w:sz w:val="28"/>
+          <w:szCs w:val="28"/>
+          <w:lang w:val="vi-VN"/>
+        </w:rPr>
+        <w:lastRenderedPageBreak/>
+        <w:drawing>
+          <wp:inline distT="0" distB="0" distL="0" distR="0" wp14:anchorId="4FA0408E" wp14:editId="7D93AFFB">
+            <wp:extent cx="5727700" cy="3244215"/>
+            <wp:effectExtent l="0" t="0" r="0" b="0"/>
+            <wp:docPr id="2" name="Picture 2" descr="A screenshot of a social media post&#10;&#10;Description automatically generated"/>
+            <wp:cNvGraphicFramePr>
+              <a:graphicFrameLocks xmlns:a="http://schemas.openxmlformats.org/drawingml/2006/main" noChangeAspect="1"/>
+            </wp:cNvGraphicFramePr>
+            <a:graphic xmlns:a="http://schemas.openxmlformats.org/drawingml/2006/main">
+              <a:graphicData uri="http://schemas.openxmlformats.org/drawingml/2006/picture">
+                <pic:pic xmlns:pic="http://schemas.openxmlformats.org/drawingml/2006/picture">
+                  <pic:nvPicPr>
+                    <pic:cNvPr id="1" name=""/>
+                    <pic:cNvPicPr/>
+                  </pic:nvPicPr>
+                  <pic:blipFill>
+                    <a:blip r:embed="rId5"/>
+                    <a:stretch>
+                      <a:fillRect/>
+                    </a:stretch>
+                  </pic:blipFill>
+                  <pic:spPr>
+                    <a:xfrm>
+                      <a:off x="0" y="0"/>
+                      <a:ext cx="5727700" cy="3244215"/>
+                    </a:xfrm>
+                    <a:prstGeom prst="rect">
+                      <a:avLst/>
+                    </a:prstGeom>
+                  </pic:spPr>
+                </pic:pic>
+              </a:graphicData>
+            </a:graphic>
+          </wp:inline>
+        </w:drawing>
+      </w:r>
+    </w:p>
+    <w:p>
+      <w:pPr>
+        <w:rPr>
+          <w:rFonts w:ascii="Times New Roman" w:hAnsi="Times New Roman" w:cs="Times New Roman"/>
+          <w:sz w:val="28"/>
+          <w:szCs w:val="28"/>
+          <w:lang w:val="vi-VN"/>
+        </w:rPr>
+      </w:pPr>
+    </w:p>
+    <w:p>
+      <w:pPr>
+        <w:ind w:left="720"/>
+        <w:rPr>
+          <w:rFonts w:ascii="Times New Roman" w:hAnsi="Times New Roman" w:cs="Times New Roman"/>
+          <w:sz w:val="28"/>
+          <w:szCs w:val="28"/>
+          <w:lang w:val="vi-VN"/>
+        </w:rPr>
+      </w:pPr>
+      <w:r>
+        <w:rPr>
+          <w:rFonts w:ascii="Times New Roman" w:hAnsi="Times New Roman" w:cs="Times New Roman"/>
+          <w:sz w:val="28"/>
+          <w:szCs w:val="28"/>
+          <w:lang w:val="vi-VN"/>
+        </w:rPr>
+        <w:t xml:space="preserve">Hàm onPublish() sẽ được trigger khi có 1 topic với tên là topic-name được publish bằng lệnh pubsub </w:t>
+      </w:r>
+    </w:p>
+    <w:p>
+      <w:pPr>
+        <w:rPr>
+          <w:rFonts w:ascii="Times New Roman" w:hAnsi="Times New Roman" w:cs="Times New Roman"/>
+          <w:sz w:val="28"/>
+          <w:szCs w:val="28"/>
+          <w:lang w:val="vi-VN"/>
+        </w:rPr>
+      </w:pPr>
+    </w:p>
+    <w:p>
+      <w:pPr>
+        <w:rPr>
+          <w:rFonts w:ascii="Times New Roman" w:hAnsi="Times New Roman" w:cs="Times New Roman"/>
+          <w:i/>
+          <w:iCs/>
+          <w:sz w:val="28"/>
+          <w:szCs w:val="28"/>
+          <w:lang w:val="vi-VN"/>
+        </w:rPr>
+      </w:pPr>
+      <w:r>
+        <w:rPr>
+          <w:rFonts w:ascii="Times New Roman" w:hAnsi="Times New Roman" w:cs="Times New Roman"/>
+          <w:i/>
+          <w:iCs/>
+          <w:sz w:val="28"/>
+          <w:szCs w:val="28"/>
+          <w:lang w:val="vi-VN"/>
+        </w:rPr>
+        <w:t>Câu hỏi 3: Sự khác nhau giữa phân tán dọc và phân tán ngang là gì?</w:t>
+      </w:r>
+    </w:p>
+    <w:p>
+      <w:pPr>
+        <w:rPr>
+          <w:rFonts w:ascii="Times New Roman" w:hAnsi="Times New Roman" w:cs="Times New Roman"/>
+          <w:sz w:val="28"/>
+          <w:szCs w:val="28"/>
+          <w:lang w:val="vi-VN"/>
+        </w:rPr>
+      </w:pPr>
+    </w:p>
+    <w:p>
+      <w:pPr>
+        <w:ind w:left="720"/>
+        <w:rPr>
+          <w:rFonts w:ascii="Times New Roman" w:hAnsi="Times New Roman" w:cs="Times New Roman"/>
+          <w:sz w:val="28"/>
+          <w:szCs w:val="28"/>
+          <w:lang w:val="vi-VN"/>
+        </w:rPr>
+      </w:pPr>
+      <w:r>
+        <w:rPr>
+          <w:rFonts w:ascii="Times New Roman" w:hAnsi="Times New Roman" w:cs="Times New Roman"/>
+          <w:sz w:val="28"/>
+          <w:szCs w:val="28"/>
+          <w:lang w:val="vi-VN"/>
+        </w:rPr>
+        <w:t xml:space="preserve">Phân tán dọc xử lý </w:t>
+      </w:r>
+      <w:r>
+        <w:rPr>
+          <w:rFonts w:ascii="Times New Roman" w:hAnsi="Times New Roman" w:cs="Times New Roman"/>
+          <w:b/>
+          <w:bCs/>
+          <w:sz w:val="28"/>
+          <w:szCs w:val="28"/>
+          <w:lang w:val="vi-VN"/>
+        </w:rPr>
+        <w:t>nhiều lớ</w:t>
+      </w:r>
+      <w:r>
+        <w:rPr>
+          <w:rFonts w:ascii="Times New Roman" w:hAnsi="Times New Roman" w:cs="Times New Roman"/>
+          <w:sz w:val="28"/>
+          <w:szCs w:val="28"/>
+          <w:lang w:val="vi-VN"/>
+        </w:rPr>
+        <w:t xml:space="preserve">p trên nhiều thiết bị. Tăng cường khả năng xử lý bằng cách nâng cấp </w:t>
+      </w:r>
+      <w:r>
+        <w:rPr>
+          <w:rFonts w:ascii="Times New Roman" w:hAnsi="Times New Roman" w:cs="Times New Roman"/>
+          <w:b/>
+          <w:bCs/>
+          <w:sz w:val="28"/>
+          <w:szCs w:val="28"/>
+          <w:lang w:val="vi-VN"/>
+        </w:rPr>
+        <w:t>cấu hình</w:t>
+      </w:r>
+      <w:r>
+        <w:rPr>
+          <w:rFonts w:ascii="Times New Roman" w:hAnsi="Times New Roman" w:cs="Times New Roman"/>
+          <w:sz w:val="28"/>
+          <w:szCs w:val="28"/>
+          <w:lang w:val="vi-VN"/>
+        </w:rPr>
+        <w:t xml:space="preserve"> các máy trong hệ thống.</w:t>
+      </w:r>
+    </w:p>
+    <w:p>
+      <w:pPr>
+        <w:ind w:left="720"/>
+        <w:rPr>
+          <w:rFonts w:ascii="Times New Roman" w:hAnsi="Times New Roman" w:cs="Times New Roman"/>
+          <w:sz w:val="28"/>
+          <w:szCs w:val="28"/>
+          <w:lang w:val="vi-VN"/>
+        </w:rPr>
+      </w:pPr>
+    </w:p>
+    <w:p>
+      <w:pPr>
+        <w:ind w:left="720"/>
+        <w:rPr>
+          <w:rFonts w:ascii="Times New Roman" w:hAnsi="Times New Roman" w:cs="Times New Roman"/>
+          <w:sz w:val="28"/>
+          <w:szCs w:val="28"/>
+          <w:lang w:val="vi-VN"/>
+        </w:rPr>
+      </w:pPr>
+      <w:r>
+        <w:rPr>
+          <w:rFonts w:ascii="Times New Roman" w:hAnsi="Times New Roman" w:cs="Times New Roman"/>
+          <w:sz w:val="28"/>
+          <w:szCs w:val="28"/>
+          <w:lang w:val="vi-VN"/>
+        </w:rPr>
+        <w:t xml:space="preserve">Phân tán ngang xử lý </w:t>
+      </w:r>
+      <w:r>
+        <w:rPr>
+          <w:rFonts w:ascii="Times New Roman" w:hAnsi="Times New Roman" w:cs="Times New Roman"/>
+          <w:b/>
+          <w:bCs/>
+          <w:sz w:val="28"/>
+          <w:szCs w:val="28"/>
+          <w:lang w:val="vi-VN"/>
+        </w:rPr>
+        <w:t>một lớp</w:t>
+      </w:r>
+      <w:r>
+        <w:rPr>
+          <w:rFonts w:ascii="Times New Roman" w:hAnsi="Times New Roman" w:cs="Times New Roman"/>
+          <w:sz w:val="28"/>
+          <w:szCs w:val="28"/>
+          <w:lang w:val="vi-VN"/>
+        </w:rPr>
+        <w:t xml:space="preserve"> trên nhiều thiết bị. Tăng cường khả năng xử lý bằng cách nâng cấp </w:t>
+      </w:r>
+      <w:r>
+        <w:rPr>
+          <w:rFonts w:ascii="Times New Roman" w:hAnsi="Times New Roman" w:cs="Times New Roman"/>
+          <w:b/>
+          <w:bCs/>
+          <w:sz w:val="28"/>
+          <w:szCs w:val="28"/>
+          <w:lang w:val="vi-VN"/>
+        </w:rPr>
+        <w:t>số lượng</w:t>
+      </w:r>
+      <w:r>
+        <w:rPr>
+          <w:rFonts w:ascii="Times New Roman" w:hAnsi="Times New Roman" w:cs="Times New Roman"/>
+          <w:sz w:val="28"/>
+          <w:szCs w:val="28"/>
+          <w:lang w:val="vi-VN"/>
+        </w:rPr>
+        <w:t xml:space="preserve"> các máy trong hệ thống.</w:t>
+      </w:r>
+    </w:p>
+    <w:p>
+      <w:pPr>
+        <w:rPr>
+          <w:rFonts w:ascii="Times New Roman" w:hAnsi="Times New Roman" w:cs="Times New Roman"/>
+          <w:sz w:val="28"/>
+          <w:szCs w:val="28"/>
+          <w:lang w:val="vi-VN"/>
+        </w:rPr>
+      </w:pPr>
+    </w:p>
+    <w:p>
+      <w:pPr>
+        <w:rPr>
+          <w:rFonts w:ascii="Times New Roman" w:hAnsi="Times New Roman" w:cs="Times New Roman"/>
+          <w:i/>
+          <w:iCs/>
+          <w:sz w:val="28"/>
+          <w:szCs w:val="28"/>
+          <w:lang w:val="vi-VN"/>
+        </w:rPr>
+      </w:pPr>
+      <w:r>
+        <w:rPr>
+          <w:rFonts w:ascii="Times New Roman" w:hAnsi="Times New Roman" w:cs="Times New Roman"/>
+          <w:i/>
+          <w:iCs/>
+          <w:sz w:val="28"/>
+          <w:szCs w:val="28"/>
+          <w:lang w:val="vi-VN"/>
+        </w:rPr>
+        <w:t>Câu hỏi 4: Phân tích ưu nhược điểm của kiến trúc tập trung và kiến trúc không tập trung.</w:t>
+      </w:r>
+    </w:p>
+    <w:p>
+      <w:pPr>
+        <w:rPr>
+          <w:rFonts w:ascii="Times New Roman" w:hAnsi="Times New Roman" w:cs="Times New Roman"/>
+          <w:sz w:val="28"/>
+          <w:szCs w:val="28"/>
+          <w:lang w:val="vi-VN"/>
+        </w:rPr>
+      </w:pPr>
+    </w:p>
+    <w:p>
+      <w:pPr>
+        <w:ind w:left="360"/>
+        <w:rPr>
+          <w:rFonts w:ascii="Times New Roman" w:hAnsi="Times New Roman" w:cs="Times New Roman"/>
+          <w:sz w:val="28"/>
+          <w:szCs w:val="28"/>
+          <w:lang w:val="vi-VN"/>
+        </w:rPr>
+      </w:pPr>
+      <w:r>
+        <w:rPr>
+          <w:rFonts w:ascii="Times New Roman" w:hAnsi="Times New Roman" w:cs="Times New Roman"/>
+          <w:sz w:val="28"/>
+          <w:szCs w:val="28"/>
+          <w:lang w:val="vi-VN"/>
+        </w:rPr>
+        <w:t>Kiến trúc tập trung:</w:t>
+      </w:r>
+    </w:p>
+    <w:p>
+      <w:pPr>
+        <w:pStyle w:val="ListParagraph"/>
+        <w:numPr>
+          <w:ilvl w:val="0"/>
+          <w:numId w:val="3"/>
+        </w:numPr>
+        <w:ind w:left="1080"/>
+        <w:rPr>
+          <w:rFonts w:ascii="Times New Roman" w:hAnsi="Times New Roman" w:cs="Times New Roman"/>
+          <w:sz w:val="28"/>
+          <w:szCs w:val="28"/>
+          <w:lang w:val="vi-VN"/>
+        </w:rPr>
+      </w:pPr>
+      <w:r>
+        <w:rPr>
+          <w:rFonts w:ascii="Times New Roman" w:hAnsi="Times New Roman" w:cs="Times New Roman"/>
+          <w:sz w:val="28"/>
+          <w:szCs w:val="28"/>
+          <w:lang w:val="vi-VN"/>
+        </w:rPr>
+        <w:t xml:space="preserve">Ưu điểm: </w:t>
+      </w:r>
+    </w:p>
+    <w:p>
+      <w:pPr>
+        <w:rPr>
+          <w:rFonts w:ascii="Times New Roman" w:hAnsi="Times New Roman" w:cs="Times New Roman"/>
+          <w:sz w:val="28"/>
+          <w:szCs w:val="28"/>
+          <w:lang w:val="vi-VN"/>
+        </w:rPr>
+      </w:pPr>
+    </w:p>
+    <w:p>
+      <w:pPr>
+        <w:rPr>
+          <w:rFonts w:ascii="Times New Roman" w:hAnsi="Times New Roman" w:cs="Times New Roman"/>
+          <w:i/>
+          <w:iCs/>
+          <w:sz w:val="28"/>
+          <w:szCs w:val="28"/>
+          <w:lang w:val="vi-VN"/>
+        </w:rPr>
+      </w:pPr>
+      <w:r>
+        <w:rPr>
+          <w:rFonts w:ascii="Times New Roman" w:hAnsi="Times New Roman" w:cs="Times New Roman"/>
+          <w:i/>
+          <w:iCs/>
+          <w:sz w:val="28"/>
+          <w:szCs w:val="28"/>
+          <w:lang w:val="vi-VN"/>
+        </w:rPr>
+        <w:t>Câu hỏi 5: Trong một mạng overlay có cấu trúc, các thông điệp được định tuyến dựa theo hình trạng mạng (topology). Nhược điểm quan trọng của hướng tiếp cận này là gì?</w:t>
+      </w:r>
+    </w:p>
+    <w:p>
+      <w:pPr>
+        <w:rPr>
+          <w:rFonts w:ascii="Times New Roman" w:hAnsi="Times New Roman" w:cs="Times New Roman"/>
+          <w:sz w:val="28"/>
+          <w:szCs w:val="28"/>
+          <w:lang w:val="vi-VN"/>
+        </w:rPr>
+      </w:pPr>
+    </w:p>
+    <w:p>
+      <w:pPr>
+        <w:ind w:left="720"/>
+        <w:rPr>
+          <w:rFonts w:ascii="Times New Roman" w:hAnsi="Times New Roman" w:cs="Times New Roman"/>
+          <w:sz w:val="28"/>
+          <w:szCs w:val="28"/>
+          <w:lang w:val="vi-VN"/>
+        </w:rPr>
+      </w:pPr>
+      <w:r>
+        <w:rPr>
+          <w:rFonts w:ascii="Times New Roman" w:hAnsi="Times New Roman" w:cs="Times New Roman"/>
+          <w:sz w:val="28"/>
+          <w:szCs w:val="28"/>
+          <w:lang w:val="vi-VN"/>
+        </w:rPr>
+        <w:t xml:space="preserve">Nhược điểm của hướng tiếp cận này là kết nối trên mạng overlay là kết nối ảo, không tối ưu về mặt vật lý. </w:t>
+      </w:r>
+    </w:p>
+    <w:p>
+      <w:pPr>
+        <w:rPr>
+          <w:rFonts w:ascii="Times New Roman" w:hAnsi="Times New Roman" w:cs="Times New Roman"/>
+          <w:sz w:val="28"/>
+          <w:szCs w:val="28"/>
+          <w:lang w:val="vi-VN"/>
+        </w:rPr>
+      </w:pPr>
+    </w:p>
+    <w:p>
+      <w:pPr>
+        <w:rPr>
+          <w:rFonts w:ascii="Times New Roman" w:hAnsi="Times New Roman" w:cs="Times New Roman"/>
+          <w:i/>
+          <w:iCs/>
+          <w:sz w:val="28"/>
+          <w:szCs w:val="28"/>
+          <w:lang w:val="vi-VN"/>
+        </w:rPr>
+      </w:pPr>
+      <w:r>
+        <w:rPr>
+          <w:rFonts w:ascii="Times New Roman" w:hAnsi="Times New Roman" w:cs="Times New Roman"/>
+          <w:i/>
+          <w:iCs/>
+          <w:sz w:val="28"/>
+          <w:szCs w:val="28"/>
+          <w:lang w:val="vi-VN"/>
+        </w:rPr>
+        <w:t xml:space="preserve">Câu hỏi 6: Xét một chuỗi các tiến trình P1, P2, ..., Pn triển khai một kiến trúc client-server đa tầng. Cơ chế hoạt động của tổ chức đó như sau: tiến trình Pi là </w:t>
+      </w:r>
+      <w:r>
+        <w:rPr>
+          <w:rFonts w:ascii="Times New Roman" w:hAnsi="Times New Roman" w:cs="Times New Roman"/>
+          <w:i/>
+          <w:iCs/>
+          <w:sz w:val="28"/>
+          <w:szCs w:val="28"/>
+          <w:lang w:val="vi-VN"/>
+        </w:rPr>
+        <w:lastRenderedPageBreak/>
+        <w:t>client của tiến trình Pi+1, và Pi sẽ trả lời Pi-1 chỉ khi đã nhận được câu trả lời từ</w:t>
+      </w:r>
+      <w:r>
+        <w:rPr>
+          <w:rFonts w:ascii="Times New Roman" w:hAnsi="Times New Roman" w:cs="Times New Roman"/>
+          <w:i/>
+          <w:iCs/>
+          <w:sz w:val="28"/>
+          <w:szCs w:val="28"/>
+          <w:lang w:val="vi-VN"/>
+        </w:rPr>
+        <w:t xml:space="preserve"> </w:t>
+      </w:r>
+      <w:r>
+        <w:rPr>
+          <w:rFonts w:ascii="Times New Roman" w:hAnsi="Times New Roman" w:cs="Times New Roman"/>
+          <w:i/>
+          <w:iCs/>
+          <w:sz w:val="28"/>
+          <w:szCs w:val="28"/>
+          <w:lang w:val="vi-VN"/>
+        </w:rPr>
+        <w:t>Pi+1.</w:t>
+      </w:r>
+    </w:p>
+    <w:p>
+      <w:pPr>
+        <w:rPr>
+          <w:rFonts w:ascii="Times New Roman" w:hAnsi="Times New Roman" w:cs="Times New Roman"/>
+          <w:i/>
+          <w:iCs/>
+          <w:sz w:val="28"/>
+          <w:szCs w:val="28"/>
+          <w:lang w:val="vi-VN"/>
+        </w:rPr>
+      </w:pPr>
+      <w:r>
+        <w:rPr>
+          <w:rFonts w:ascii="Times New Roman" w:hAnsi="Times New Roman" w:cs="Times New Roman"/>
+          <w:i/>
+          <w:iCs/>
+          <w:sz w:val="28"/>
+          <w:szCs w:val="28"/>
+          <w:lang w:val="vi-VN"/>
+        </w:rPr>
+        <w:t>Vậy những vấn đề nào sẽ nảy sinh với tổ chức này khi xem xét hiệu năng yêu cầu-trả lời tới P1?</w:t>
+      </w:r>
+    </w:p>
+    <w:p>
+      <w:pPr>
+        <w:rPr>
+          <w:rFonts w:ascii="Times New Roman" w:hAnsi="Times New Roman" w:cs="Times New Roman"/>
+          <w:sz w:val="28"/>
+          <w:szCs w:val="28"/>
+          <w:lang w:val="vi-VN"/>
+        </w:rPr>
+      </w:pPr>
+    </w:p>
+    <w:p>
+      <w:pPr>
+        <w:rPr>
+          <w:rFonts w:ascii="Times New Roman" w:hAnsi="Times New Roman" w:cs="Times New Roman"/>
+          <w:sz w:val="28"/>
+          <w:szCs w:val="28"/>
+          <w:lang w:val="vi-VN"/>
+        </w:rPr>
+      </w:pPr>
+      <w:r>
+        <w:rPr>
+          <w:rFonts w:ascii="Times New Roman" w:hAnsi="Times New Roman" w:cs="Times New Roman"/>
+          <w:sz w:val="28"/>
+          <w:szCs w:val="28"/>
+          <w:lang w:val="vi-VN"/>
+        </w:rPr>
+        <w:tab/>
       </w:r>
       <w:bookmarkStart w:id="0" w:name="_GoBack"/>
       <w:bookmarkEnd w:id="0"/>
+    </w:p>
+    <w:p>
+      <w:pPr>
+        <w:rPr>
+          <w:rFonts w:ascii="Times New Roman" w:hAnsi="Times New Roman" w:cs="Times New Roman"/>
+          <w:sz w:val="28"/>
+          <w:szCs w:val="28"/>
+          <w:lang w:val="vi-VN"/>
+        </w:rPr>
+      </w:pPr>
+    </w:p>
+    <w:p>
+      <w:pPr>
+        <w:rPr>
+          <w:rFonts w:ascii="Times New Roman" w:hAnsi="Times New Roman" w:cs="Times New Roman"/>
+          <w:sz w:val="28"/>
+          <w:szCs w:val="28"/>
+          <w:lang w:val="vi-VN"/>
+        </w:rPr>
+      </w:pPr>
+      <w:r>
+        <w:rPr>
+          <w:rFonts w:ascii="Times New Roman" w:hAnsi="Times New Roman" w:cs="Times New Roman"/>
+          <w:sz w:val="28"/>
+          <w:szCs w:val="28"/>
+          <w:lang w:val="vi-VN"/>
+        </w:rPr>
+        <w:t>Câu hỏi 7: Xét mạng CAN như trong hình. Giả sử tất cả các node đều biết node hàng xóm của mình. Một giải thuật định tuyến được đưa ra đó là gửi các gói tin cho node hàng xóm gần mình nhất và hướng đến đích. Giải thuật này có tốt không? Giải thích.</w:t>
+      </w:r>
+    </w:p>
+    <w:p>
+      <w:pPr>
+        <w:rPr>
+          <w:rFonts w:ascii="Times New Roman" w:hAnsi="Times New Roman" w:cs="Times New Roman"/>
+          <w:sz w:val="28"/>
+          <w:szCs w:val="28"/>
+          <w:lang w:val="vi-VN"/>
+        </w:rPr>
+      </w:pPr>
+    </w:p>
+    <w:p>
+      <w:pPr>
+        <w:rPr>
+          <w:rFonts w:ascii="Times New Roman" w:hAnsi="Times New Roman" w:cs="Times New Roman"/>
+          <w:sz w:val="28"/>
+          <w:szCs w:val="28"/>
+          <w:lang w:val="vi-VN"/>
+        </w:rPr>
+      </w:pPr>
+      <w:r>
+        <w:rPr>
+          <w:rFonts w:ascii="Times New Roman" w:hAnsi="Times New Roman" w:cs="Times New Roman"/>
+          <w:noProof/>
+        </w:rPr>
+        <w:drawing>
+          <wp:inline distT="0" distB="0" distL="0" distR="0" wp14:anchorId="5A75E481" wp14:editId="2CC84A90">
+            <wp:extent cx="2110740" cy="2214245"/>
+            <wp:effectExtent l="0" t="0" r="0" b="0"/>
+            <wp:docPr id="1" name="Picture 1" descr="A close up of text on a black background&#10;&#10;Description automatically generated"/>
+            <wp:cNvGraphicFramePr>
+              <a:graphicFrameLocks xmlns:a="http://schemas.openxmlformats.org/drawingml/2006/main" noChangeAspect="1"/>
+            </wp:cNvGraphicFramePr>
+            <a:graphic xmlns:a="http://schemas.openxmlformats.org/drawingml/2006/main">
+              <a:graphicData uri="http://schemas.openxmlformats.org/drawingml/2006/picture">
+                <pic:pic xmlns:pic="http://schemas.openxmlformats.org/drawingml/2006/picture">
+                  <pic:nvPicPr>
+                    <pic:cNvPr id="0" name="Picture 1"/>
+                    <pic:cNvPicPr>
+                      <a:picLocks noChangeAspect="1" noChangeArrowheads="1"/>
+                    </pic:cNvPicPr>
+                  </pic:nvPicPr>
+                  <pic:blipFill>
+                    <a:blip r:embed="rId6">
+                      <a:extLst>
+                        <a:ext uri="{28A0092B-C50C-407E-A947-70E740481C1C}">
+                          <a14:useLocalDpi xmlns:a14="http://schemas.microsoft.com/office/drawing/2010/main" val="0"/>
+                        </a:ext>
+                      </a:extLst>
+                    </a:blip>
+                    <a:srcRect/>
+                    <a:stretch>
+                      <a:fillRect/>
+                    </a:stretch>
+                  </pic:blipFill>
+                  <pic:spPr bwMode="auto">
+                    <a:xfrm>
+                      <a:off x="0" y="0"/>
+                      <a:ext cx="2110740" cy="2214245"/>
+                    </a:xfrm>
+                    <a:prstGeom prst="rect">
+                      <a:avLst/>
+                    </a:prstGeom>
+                    <a:noFill/>
+                  </pic:spPr>
+                </pic:pic>
+              </a:graphicData>
+            </a:graphic>
+          </wp:inline>
+        </w:drawing>
+      </w:r>
+    </w:p>
+    <w:p>
+      <w:pPr>
+        <w:rPr>
+          <w:rFonts w:ascii="Times New Roman" w:hAnsi="Times New Roman" w:cs="Times New Roman"/>
+          <w:sz w:val="28"/>
+          <w:szCs w:val="28"/>
+          <w:lang w:val="vi-VN"/>
+        </w:rPr>
+      </w:pPr>
+    </w:p>
+    <w:p>
+      <w:pPr>
+        <w:rPr>
+          <w:rFonts w:ascii="Times New Roman" w:hAnsi="Times New Roman" w:cs="Times New Roman"/>
+          <w:sz w:val="28"/>
+          <w:szCs w:val="28"/>
+          <w:lang w:val="vi-VN"/>
+        </w:rPr>
+      </w:pPr>
+      <w:r>
+        <w:rPr>
+          <w:rFonts w:ascii="Times New Roman" w:hAnsi="Times New Roman" w:cs="Times New Roman"/>
+          <w:sz w:val="28"/>
+          <w:szCs w:val="28"/>
+          <w:lang w:val="vi-VN"/>
+        </w:rPr>
+        <w:t xml:space="preserve">Giải thuật này là áp dụng của giải thuật A* trong bài toán tìm đường đi ngắn nhất. </w:t>
+      </w:r>
+    </w:p>
+    <w:p>
+      <w:pPr>
+        <w:rPr>
+          <w:rFonts w:ascii="Times New Roman" w:hAnsi="Times New Roman" w:cs="Times New Roman"/>
+          <w:sz w:val="28"/>
+          <w:szCs w:val="28"/>
+          <w:lang w:val="vi-VN"/>
+        </w:rPr>
+      </w:pPr>
+      <w:r>
+        <w:rPr>
+          <w:rFonts w:ascii="Times New Roman" w:hAnsi="Times New Roman" w:cs="Times New Roman"/>
+          <w:sz w:val="28"/>
+          <w:szCs w:val="28"/>
+          <w:lang w:val="vi-VN"/>
+        </w:rPr>
+        <w:t xml:space="preserve">Giải thuật này được đánh giá là tốt hơn các giải thuật tìm được đi ngắn nhất khác, vì có sử dụng hàm đánh giá “hướng đến đích”. </w:t>
+      </w:r>
+    </w:p>
+    <w:p>
+      <w:pPr>
+        <w:rPr>
+          <w:rFonts w:ascii="Times New Roman" w:hAnsi="Times New Roman" w:cs="Times New Roman"/>
+          <w:sz w:val="28"/>
+          <w:szCs w:val="28"/>
+          <w:lang w:val="vi-VN"/>
+        </w:rPr>
+      </w:pPr>
+      <w:r>
+        <w:rPr>
+          <w:rFonts w:ascii="Times New Roman" w:hAnsi="Times New Roman" w:cs="Times New Roman"/>
+          <w:sz w:val="28"/>
+          <w:szCs w:val="28"/>
+          <w:lang w:val="vi-VN"/>
+        </w:rPr>
+        <w:t>Với đồ thị mạng có tính ngẫu nhiên cao thì giải thuật này nhanh hơn hẳn so với các giải thuật tìm đường đi ngắn nhất khác như Dijkstra, BFS, DFS.</w:t>
+      </w:r>
+    </w:p>
+    <w:p>
+      <w:pPr>
+        <w:rPr>
+          <w:rFonts w:ascii="Times New Roman" w:hAnsi="Times New Roman" w:cs="Times New Roman"/>
+          <w:sz w:val="28"/>
+          <w:szCs w:val="28"/>
+          <w:lang w:val="vi-VN"/>
+        </w:rPr>
+      </w:pPr>
+      <w:r>
+        <w:rPr>
+          <w:rFonts w:ascii="Times New Roman" w:hAnsi="Times New Roman" w:cs="Times New Roman"/>
+          <w:sz w:val="28"/>
+          <w:szCs w:val="28"/>
+          <w:lang w:val="vi-VN"/>
+        </w:rPr>
+        <w:t xml:space="preserve">Giải thuật này có nhược điểm là phụ thuộc hàm đánh giá “hướng đến đích”. Nếu hàm này không đánh giá tốt thì có thể sẽ không tìm được đích đến. </w:t>
+      </w:r>
+    </w:p>
+    <w:p>
+      <w:pPr>
+        <w:rPr>
+          <w:rFonts w:ascii="Times New Roman" w:hAnsi="Times New Roman" w:cs="Times New Roman"/>
+          <w:sz w:val="28"/>
+          <w:szCs w:val="28"/>
+          <w:lang w:val="vi-VN"/>
+        </w:rPr>
+      </w:pPr>
+      <w:r>
+        <w:rPr>
+          <w:rFonts w:ascii="Times New Roman" w:hAnsi="Times New Roman" w:cs="Times New Roman"/>
+          <w:sz w:val="28"/>
+          <w:szCs w:val="28"/>
+          <w:lang w:val="vi-VN"/>
+        </w:rPr>
+        <w:t xml:space="preserve">Ví dụ 1 node ở ngay gần đích có thể sẽ có giá trị “hướng đến đích” tốt, nhưng chưa chắc đã tồn tại đường dẫn giữa node này và đích đến. </w:t>
+      </w:r>
+    </w:p>
+    <w:p>
+      <w:pPr>
+        <w:rPr>
+          <w:rFonts w:ascii="Times New Roman" w:hAnsi="Times New Roman" w:cs="Times New Roman"/>
+          <w:sz w:val="28"/>
+          <w:szCs w:val="28"/>
+          <w:lang w:val="vi-VN"/>
+        </w:rPr>
+      </w:pPr>
+    </w:p>
+    <w:p>
+      <w:pPr>
+        <w:rPr>
+          <w:rFonts w:ascii="Times New Roman" w:hAnsi="Times New Roman" w:cs="Times New Roman"/>
+          <w:sz w:val="28"/>
+          <w:szCs w:val="28"/>
+          <w:lang w:val="vi-VN"/>
+        </w:rPr>
+      </w:pPr>
+    </w:p>
+    <w:p>
+      <w:pPr>
+        <w:rPr>
+          <w:rFonts w:ascii="Times New Roman" w:hAnsi="Times New Roman" w:cs="Times New Roman"/>
+          <w:sz w:val="28"/>
+          <w:szCs w:val="28"/>
+          <w:lang w:val="vi-VN"/>
+        </w:rPr>
+      </w:pPr>
+    </w:p>
+    <w:p>
+      <w:pPr>
+        <w:rPr>
+          <w:rFonts w:ascii="Times New Roman" w:hAnsi="Times New Roman" w:cs="Times New Roman"/>
+          <w:sz w:val="28"/>
+          <w:szCs w:val="28"/>
+          <w:lang w:val="vi-VN"/>
+        </w:rPr>
+      </w:pPr>
+    </w:p>
+    <w:p>
+      <w:pPr>
+        <w:rPr>
+          <w:rFonts w:ascii="Times New Roman" w:hAnsi="Times New Roman" w:cs="Times New Roman"/>
+          <w:sz w:val="28"/>
+          <w:szCs w:val="28"/>
+          <w:lang w:val="vi-VN"/>
+        </w:rPr>
+      </w:pPr>
+    </w:p>
+    <w:p>
+      <w:pPr>
+        <w:rPr>
+          <w:rFonts w:ascii="Times New Roman" w:hAnsi="Times New Roman" w:cs="Times New Roman"/>
+          <w:sz w:val="28"/>
+          <w:szCs w:val="28"/>
+          <w:lang w:val="vi-VN"/>
+        </w:rPr>
+      </w:pPr>
+    </w:p>
+    <w:p>
+      <w:pPr>
+        <w:rPr>
+          <w:rFonts w:ascii="Times New Roman" w:hAnsi="Times New Roman" w:cs="Times New Roman"/>
+          <w:sz w:val="28"/>
+          <w:szCs w:val="28"/>
+          <w:lang w:val="vi-VN"/>
+        </w:rPr>
+      </w:pPr>
+    </w:p>
+    <w:p>
+      <w:pPr>
+        <w:rPr>
+          <w:rFonts w:ascii="Times New Roman" w:hAnsi="Times New Roman" w:cs="Times New Roman"/>
+          <w:sz w:val="28"/>
+          <w:szCs w:val="28"/>
+          <w:lang w:val="vi-VN"/>
+        </w:rPr>
+      </w:pPr>
+    </w:p>
+    <w:p>
+      <w:pPr>
+        <w:rPr>
+          <w:rFonts w:ascii="Times New Roman" w:hAnsi="Times New Roman" w:cs="Times New Roman"/>
+          <w:sz w:val="28"/>
+          <w:szCs w:val="28"/>
+          <w:lang w:val="vi-VN"/>
+        </w:rPr>
+      </w:pPr>
+    </w:p>
+    <w:p>
+      <w:pPr>
+        <w:rPr>
+          <w:rFonts w:ascii="Times New Roman" w:hAnsi="Times New Roman" w:cs="Times New Roman"/>
+          <w:sz w:val="28"/>
+          <w:szCs w:val="28"/>
+          <w:lang w:val="vi-VN"/>
+        </w:rPr>
+      </w:pPr>
+    </w:p>
+    <w:p>
+      <w:pPr>
+        <w:rPr>
+          <w:rFonts w:ascii="Times New Roman" w:hAnsi="Times New Roman" w:cs="Times New Roman"/>
+          <w:sz w:val="28"/>
+          <w:szCs w:val="28"/>
+          <w:lang w:val="vi-VN"/>
+        </w:rPr>
+      </w:pPr>
     </w:p>
     <w:sectPr>
       <w:pgSz w:w="11900" w:h="16840"/>
@@ -222,6 +2687,207 @@
 <file path=word/numbering.xml><?xml version="1.0" encoding="utf-8"?>
 <w:numbering xmlns:wpc="http://schemas.microsoft.com/office/word/2010/wordprocessingCanvas" xmlns:cx="http://schemas.microsoft.com/office/drawing/2014/chartex" xmlns:cx1="http://schemas.microsoft.com/office/drawing/2015/9/8/chartex" xmlns:cx2="http://schemas.microsoft.com/office/drawing/2015/10/21/chartex" xmlns:cx3="http://schemas.microsoft.com/office/drawing/2016/5/9/chartex" xmlns:cx4="http://schemas.microsoft.com/office/drawing/2016/5/10/chartex" xmlns:cx5="http://schemas.microsoft.com/office/drawing/2016/5/11/chartex" xmlns:cx6="http://schemas.microsoft.com/office/drawing/2016/5/12/chartex" xmlns:cx7="http://schemas.microsoft.com/office/drawing/2016/5/13/chartex" xmlns:cx8="http://schemas.microsoft.com/office/drawing/2016/5/14/chartex" xmlns:mc="http://schemas.openxmlformats.org/markup-compatibility/2006" xmlns:aink="http://schemas.microsoft.com/office/drawing/2016/ink" xmlns:am3d="http://schemas.microsoft.com/office/drawing/2017/model3d" xmlns:o="urn:schemas-microsoft-com:office:office" xmlns:r="http://schemas.openxmlformats.org/officeDocument/2006/relationships" xmlns:m="http://schemas.openxmlformats.org/officeDocument/2006/math" xmlns:v="urn:schemas-microsoft-com:vml" xmlns:wp14="http://schemas.microsoft.com/office/word/2010/wordprocessingDrawing" xmlns:wp="http://schemas.openxmlformats.org/drawingml/2006/wordprocessingDrawing" xmlns:w10="urn:schemas-microsoft-com:office:word" xmlns:w="http://schemas.openxmlformats.org/wordprocessingml/2006/main" xmlns:w14="http://schemas.microsoft.com/office/word/2010/wordml" xmlns:w15="http://schemas.microsoft.com/office/word/2012/wordml" xmlns:w16cid="http://schemas.microsoft.com/office/word/2016/wordml/cid" xmlns:w16se="http://schemas.microsoft.com/office/word/2015/wordml/symex" xmlns:wpg="http://schemas.microsoft.com/office/word/2010/wordprocessingGroup" xmlns:wpi="http://schemas.microsoft.com/office/word/2010/wordprocessingInk" xmlns:wne="http://schemas.microsoft.com/office/word/2006/wordml" xmlns:wps="http://schemas.microsoft.com/office/word/2010/wordprocessingShape" mc:Ignorable="w14 w15 w16se w16cid wp14">
   <w:abstractNum w:abstractNumId="0" w15:restartNumberingAfterBreak="0">
+    <w:nsid w:val="4E9C715B"/>
+    <w:multiLevelType w:val="hybridMultilevel"/>
+    <w:tmpl w:val="F63A9236"/>
+    <w:lvl w:ilvl="0" w:tplc="0409000F">
+      <w:start w:val="1"/>
+      <w:numFmt w:val="decimal"/>
+      <w:lvlText w:val="%1."/>
+      <w:lvlJc w:val="left"/>
+      <w:pPr>
+        <w:ind w:left="720" w:hanging="360"/>
+      </w:pPr>
+      <w:rPr>
+        <w:rFonts w:hint="default"/>
+      </w:rPr>
+    </w:lvl>
+    <w:lvl w:ilvl="1" w:tplc="04090019" w:tentative="1">
+      <w:start w:val="1"/>
+      <w:numFmt w:val="lowerLetter"/>
+      <w:lvlText w:val="%2."/>
+      <w:lvlJc w:val="left"/>
+      <w:pPr>
+        <w:ind w:left="1440" w:hanging="360"/>
+      </w:pPr>
+    </w:lvl>
+    <w:lvl w:ilvl="2" w:tplc="0409001B" w:tentative="1">
+      <w:start w:val="1"/>
+      <w:numFmt w:val="lowerRoman"/>
+      <w:lvlText w:val="%3."/>
+      <w:lvlJc w:val="right"/>
+      <w:pPr>
+        <w:ind w:left="2160" w:hanging="180"/>
+      </w:pPr>
+    </w:lvl>
+    <w:lvl w:ilvl="3" w:tplc="0409000F" w:tentative="1">
+      <w:start w:val="1"/>
+      <w:numFmt w:val="decimal"/>
+      <w:lvlText w:val="%4."/>
+      <w:lvlJc w:val="left"/>
+      <w:pPr>
+        <w:ind w:left="2880" w:hanging="360"/>
+      </w:pPr>
+    </w:lvl>
+    <w:lvl w:ilvl="4" w:tplc="04090019" w:tentative="1">
+      <w:start w:val="1"/>
+      <w:numFmt w:val="lowerLetter"/>
+      <w:lvlText w:val="%5."/>
+      <w:lvlJc w:val="left"/>
+      <w:pPr>
+        <w:ind w:left="3600" w:hanging="360"/>
+      </w:pPr>
+    </w:lvl>
+    <w:lvl w:ilvl="5" w:tplc="0409001B" w:tentative="1">
+      <w:start w:val="1"/>
+      <w:numFmt w:val="lowerRoman"/>
+      <w:lvlText w:val="%6."/>
+      <w:lvlJc w:val="right"/>
+      <w:pPr>
+        <w:ind w:left="4320" w:hanging="180"/>
+      </w:pPr>
+    </w:lvl>
+    <w:lvl w:ilvl="6" w:tplc="0409000F" w:tentative="1">
+      <w:start w:val="1"/>
+      <w:numFmt w:val="decimal"/>
+      <w:lvlText w:val="%7."/>
+      <w:lvlJc w:val="left"/>
+      <w:pPr>
+        <w:ind w:left="5040" w:hanging="360"/>
+      </w:pPr>
+    </w:lvl>
+    <w:lvl w:ilvl="7" w:tplc="04090019" w:tentative="1">
+      <w:start w:val="1"/>
+      <w:numFmt w:val="lowerLetter"/>
+      <w:lvlText w:val="%8."/>
+      <w:lvlJc w:val="left"/>
+      <w:pPr>
+        <w:ind w:left="5760" w:hanging="360"/>
+      </w:pPr>
+    </w:lvl>
+    <w:lvl w:ilvl="8" w:tplc="0409001B" w:tentative="1">
+      <w:start w:val="1"/>
+      <w:numFmt w:val="lowerRoman"/>
+      <w:lvlText w:val="%9."/>
+      <w:lvlJc w:val="right"/>
+      <w:pPr>
+        <w:ind w:left="6480" w:hanging="180"/>
+      </w:pPr>
+    </w:lvl>
+  </w:abstractNum>
+  <w:abstractNum w:abstractNumId="1" w15:restartNumberingAfterBreak="0">
+    <w:nsid w:val="638F2AB0"/>
+    <w:multiLevelType w:val="hybridMultilevel"/>
+    <w:tmpl w:val="BEF08AEE"/>
+    <w:lvl w:ilvl="0" w:tplc="D28E0726">
+      <w:numFmt w:val="bullet"/>
+      <w:lvlText w:val="-"/>
+      <w:lvlJc w:val="left"/>
+      <w:pPr>
+        <w:ind w:left="720" w:hanging="360"/>
+      </w:pPr>
+      <w:rPr>
+        <w:rFonts w:ascii="Times New Roman" w:eastAsiaTheme="minorHAnsi" w:hAnsi="Times New Roman" w:cs="Times New Roman" w:hint="default"/>
+      </w:rPr>
+    </w:lvl>
+    <w:lvl w:ilvl="1" w:tplc="04090003" w:tentative="1">
+      <w:start w:val="1"/>
+      <w:numFmt w:val="bullet"/>
+      <w:lvlText w:val="o"/>
+      <w:lvlJc w:val="left"/>
+      <w:pPr>
+        <w:ind w:left="1440" w:hanging="360"/>
+      </w:pPr>
+      <w:rPr>
+        <w:rFonts w:ascii="Courier New" w:hAnsi="Courier New" w:cs="Courier New" w:hint="default"/>
+      </w:rPr>
+    </w:lvl>
+    <w:lvl w:ilvl="2" w:tplc="04090005" w:tentative="1">
+      <w:start w:val="1"/>
+      <w:numFmt w:val="bullet"/>
+      <w:lvlText w:val=""/>
+      <w:lvlJc w:val="left"/>
+      <w:pPr>
+        <w:ind w:left="2160" w:hanging="360"/>
+      </w:pPr>
+      <w:rPr>
+        <w:rFonts w:ascii="Wingdings" w:hAnsi="Wingdings" w:hint="default"/>
+      </w:rPr>
+    </w:lvl>
+    <w:lvl w:ilvl="3" w:tplc="04090001" w:tentative="1">
+      <w:start w:val="1"/>
+      <w:numFmt w:val="bullet"/>
+      <w:lvlText w:val=""/>
+      <w:lvlJc w:val="left"/>
+      <w:pPr>
+        <w:ind w:left="2880" w:hanging="360"/>
+      </w:pPr>
+      <w:rPr>
+        <w:rFonts w:ascii="Symbol" w:hAnsi="Symbol" w:hint="default"/>
+      </w:rPr>
+    </w:lvl>
+    <w:lvl w:ilvl="4" w:tplc="04090003" w:tentative="1">
+      <w:start w:val="1"/>
+      <w:numFmt w:val="bullet"/>
+      <w:lvlText w:val="o"/>
+      <w:lvlJc w:val="left"/>
+      <w:pPr>
+        <w:ind w:left="3600" w:hanging="360"/>
+      </w:pPr>
+      <w:rPr>
+        <w:rFonts w:ascii="Courier New" w:hAnsi="Courier New" w:cs="Courier New" w:hint="default"/>
+      </w:rPr>
+    </w:lvl>
+    <w:lvl w:ilvl="5" w:tplc="04090005" w:tentative="1">
+      <w:start w:val="1"/>
+      <w:numFmt w:val="bullet"/>
+      <w:lvlText w:val=""/>
+      <w:lvlJc w:val="left"/>
+      <w:pPr>
+        <w:ind w:left="4320" w:hanging="360"/>
+      </w:pPr>
+      <w:rPr>
+        <w:rFonts w:ascii="Wingdings" w:hAnsi="Wingdings" w:hint="default"/>
+      </w:rPr>
+    </w:lvl>
+    <w:lvl w:ilvl="6" w:tplc="04090001" w:tentative="1">
+      <w:start w:val="1"/>
+      <w:numFmt w:val="bullet"/>
+      <w:lvlText w:val=""/>
+      <w:lvlJc w:val="left"/>
+      <w:pPr>
+        <w:ind w:left="5040" w:hanging="360"/>
+      </w:pPr>
+      <w:rPr>
+        <w:rFonts w:ascii="Symbol" w:hAnsi="Symbol" w:hint="default"/>
+      </w:rPr>
+    </w:lvl>
+    <w:lvl w:ilvl="7" w:tplc="04090003" w:tentative="1">
+      <w:start w:val="1"/>
+      <w:numFmt w:val="bullet"/>
+      <w:lvlText w:val="o"/>
+      <w:lvlJc w:val="left"/>
+      <w:pPr>
+        <w:ind w:left="5760" w:hanging="360"/>
+      </w:pPr>
+      <w:rPr>
+        <w:rFonts w:ascii="Courier New" w:hAnsi="Courier New" w:cs="Courier New" w:hint="default"/>
+      </w:rPr>
+    </w:lvl>
+    <w:lvl w:ilvl="8" w:tplc="04090005" w:tentative="1">
+      <w:start w:val="1"/>
+      <w:numFmt w:val="bullet"/>
+      <w:lvlText w:val=""/>
+      <w:lvlJc w:val="left"/>
+      <w:pPr>
+        <w:ind w:left="6480" w:hanging="360"/>
+      </w:pPr>
+      <w:rPr>
+        <w:rFonts w:ascii="Wingdings" w:hAnsi="Wingdings" w:hint="default"/>
+      </w:rPr>
+    </w:lvl>
+  </w:abstractNum>
+  <w:abstractNum w:abstractNumId="2" w15:restartNumberingAfterBreak="0">
     <w:nsid w:val="655F39A4"/>
     <w:multiLevelType w:val="hybridMultilevel"/>
     <w:tmpl w:val="9EBC14AE"/>
@@ -334,7 +3000,13 @@
     </w:lvl>
   </w:abstractNum>
   <w:num w:numId="1">
+    <w:abstractNumId w:val="2"/>
+  </w:num>
+  <w:num w:numId="2">
     <w:abstractNumId w:val="0"/>
+  </w:num>
+  <w:num w:numId="3">
+    <w:abstractNumId w:val="1"/>
   </w:num>
 </w:numbering>
 </file>
@@ -772,6 +3444,20 @@
       <w:contextualSpacing/>
     </w:pPr>
   </w:style>
+  <w:style w:type="paragraph" w:styleId="NormalWeb">
+    <w:name w:val="Normal (Web)"/>
+    <w:basedOn w:val="Normal"/>
+    <w:uiPriority w:val="99"/>
+    <w:semiHidden/>
+    <w:unhideWhenUsed/>
+    <w:rsid w:val="00BD37EF"/>
+    <w:pPr>
+      <w:spacing w:before="100" w:beforeAutospacing="1" w:after="100" w:afterAutospacing="1"/>
+    </w:pPr>
+    <w:rPr>
+      <w:rFonts w:ascii="Times New Roman" w:eastAsia="Times New Roman" w:hAnsi="Times New Roman" w:cs="Times New Roman"/>
+    </w:rPr>
+  </w:style>
 </w:styles>
 </file>
 

</xml_diff>